<commit_message>
warnings resolved, and retested
</commit_message>
<xml_diff>
--- a/Repeatability Package.docx
+++ b/Repeatability Package.docx
@@ -10,6 +10,11 @@
     <w:p>
       <w:pPr>
         <w:jc w:val="lowKashida"/>
+      </w:pPr>
+    </w:p>
+    <w:p>
+      <w:pPr>
+        <w:jc w:val="lowKashida"/>
         <w:rPr>
           <w:color w:val="C00000"/>
           <w:sz w:val="28"/>
@@ -192,15 +197,7 @@
         <w:t xml:space="preserve">. </w:t>
       </w:r>
       <w:r>
-        <w:t xml:space="preserve">The details of both steps </w:t>
-      </w:r>
-      <w:proofErr w:type="gramStart"/>
-      <w:r>
-        <w:t>is</w:t>
-      </w:r>
-      <w:proofErr w:type="gramEnd"/>
-      <w:r>
-        <w:t xml:space="preserve"> given in the Section 3 and 4 of this document. </w:t>
+        <w:t xml:space="preserve">The details of both steps is given in the Section 3 and 4 of this document. </w:t>
       </w:r>
     </w:p>
     <w:p>
@@ -292,7 +289,6 @@
           <w:shd w:val="clear" w:color="auto" w:fill="E3E6E8"/>
         </w:rPr>
       </w:pPr>
-      <w:proofErr w:type="spellStart"/>
       <w:r>
         <w:rPr>
           <w:rFonts w:ascii="Cascadia Mono" w:hAnsi="Cascadia Mono" w:cs="Cascadia Mono"/>
@@ -301,9 +297,8 @@
           <w:szCs w:val="20"/>
           <w:shd w:val="clear" w:color="auto" w:fill="E3E6E8"/>
         </w:rPr>
-        <w:t>numpy</w:t>
-      </w:r>
-      <w:proofErr w:type="spellEnd"/>
+        <w:t>numpy, pandas,</w:t>
+      </w:r>
       <w:r>
         <w:rPr>
           <w:rFonts w:ascii="Cascadia Mono" w:hAnsi="Cascadia Mono" w:cs="Cascadia Mono"/>
@@ -312,7 +307,7 @@
           <w:szCs w:val="20"/>
           <w:shd w:val="clear" w:color="auto" w:fill="E3E6E8"/>
         </w:rPr>
-        <w:t>, pandas,</w:t>
+        <w:t xml:space="preserve"> matplotlib,</w:t>
       </w:r>
       <w:r>
         <w:rPr>
@@ -322,7 +317,7 @@
           <w:szCs w:val="20"/>
           <w:shd w:val="clear" w:color="auto" w:fill="E3E6E8"/>
         </w:rPr>
-        <w:t xml:space="preserve"> matplotlib,</w:t>
+        <w:t xml:space="preserve"> random, geopp, os, gurobipy, time, sys, </w:t>
       </w:r>
       <w:r>
         <w:rPr>
@@ -332,9 +327,8 @@
           <w:szCs w:val="20"/>
           <w:shd w:val="clear" w:color="auto" w:fill="E3E6E8"/>
         </w:rPr>
-        <w:t xml:space="preserve"> random, </w:t>
-      </w:r>
-      <w:proofErr w:type="spellStart"/>
+        <w:t>pytorch</w:t>
+      </w:r>
       <w:r>
         <w:rPr>
           <w:rFonts w:ascii="Cascadia Mono" w:hAnsi="Cascadia Mono" w:cs="Cascadia Mono"/>
@@ -343,9 +337,8 @@
           <w:szCs w:val="20"/>
           <w:shd w:val="clear" w:color="auto" w:fill="E3E6E8"/>
         </w:rPr>
-        <w:t>geopp</w:t>
-      </w:r>
-      <w:proofErr w:type="spellEnd"/>
+        <w:t>,</w:t>
+      </w:r>
       <w:r>
         <w:rPr>
           <w:rFonts w:ascii="Cascadia Mono" w:hAnsi="Cascadia Mono" w:cs="Cascadia Mono"/>
@@ -354,9 +347,8 @@
           <w:szCs w:val="20"/>
           <w:shd w:val="clear" w:color="auto" w:fill="E3E6E8"/>
         </w:rPr>
-        <w:t xml:space="preserve">, </w:t>
-      </w:r>
-      <w:proofErr w:type="spellStart"/>
+        <w:t xml:space="preserve"> </w:t>
+      </w:r>
       <w:r>
         <w:rPr>
           <w:rFonts w:ascii="Cascadia Mono" w:hAnsi="Cascadia Mono" w:cs="Cascadia Mono"/>
@@ -365,9 +357,8 @@
           <w:szCs w:val="20"/>
           <w:shd w:val="clear" w:color="auto" w:fill="E3E6E8"/>
         </w:rPr>
-        <w:t>os</w:t>
-      </w:r>
-      <w:proofErr w:type="spellEnd"/>
+        <w:t>torch_geometric</w:t>
+      </w:r>
       <w:r>
         <w:rPr>
           <w:rFonts w:ascii="Cascadia Mono" w:hAnsi="Cascadia Mono" w:cs="Cascadia Mono"/>
@@ -376,9 +367,8 @@
           <w:szCs w:val="20"/>
           <w:shd w:val="clear" w:color="auto" w:fill="E3E6E8"/>
         </w:rPr>
-        <w:t xml:space="preserve">, </w:t>
-      </w:r>
-      <w:proofErr w:type="spellStart"/>
+        <w:t>,</w:t>
+      </w:r>
       <w:r>
         <w:rPr>
           <w:rFonts w:ascii="Cascadia Mono" w:hAnsi="Cascadia Mono" w:cs="Cascadia Mono"/>
@@ -387,9 +377,8 @@
           <w:szCs w:val="20"/>
           <w:shd w:val="clear" w:color="auto" w:fill="E3E6E8"/>
         </w:rPr>
-        <w:t>gurobipy</w:t>
-      </w:r>
-      <w:proofErr w:type="spellEnd"/>
+        <w:t xml:space="preserve"> </w:t>
+      </w:r>
       <w:r>
         <w:rPr>
           <w:rFonts w:ascii="Cascadia Mono" w:hAnsi="Cascadia Mono" w:cs="Cascadia Mono"/>
@@ -398,9 +387,8 @@
           <w:szCs w:val="20"/>
           <w:shd w:val="clear" w:color="auto" w:fill="E3E6E8"/>
         </w:rPr>
-        <w:t xml:space="preserve">, time, sys, </w:t>
-      </w:r>
-      <w:proofErr w:type="spellStart"/>
+        <w:t>torch_sparse</w:t>
+      </w:r>
       <w:r>
         <w:rPr>
           <w:rFonts w:ascii="Cascadia Mono" w:hAnsi="Cascadia Mono" w:cs="Cascadia Mono"/>
@@ -409,9 +397,8 @@
           <w:szCs w:val="20"/>
           <w:shd w:val="clear" w:color="auto" w:fill="E3E6E8"/>
         </w:rPr>
-        <w:t>pytorch</w:t>
-      </w:r>
-      <w:proofErr w:type="spellEnd"/>
+        <w:t xml:space="preserve">, </w:t>
+      </w:r>
       <w:r>
         <w:rPr>
           <w:rFonts w:ascii="Cascadia Mono" w:hAnsi="Cascadia Mono" w:cs="Cascadia Mono"/>
@@ -420,7 +407,7 @@
           <w:szCs w:val="20"/>
           <w:shd w:val="clear" w:color="auto" w:fill="E3E6E8"/>
         </w:rPr>
-        <w:t>,</w:t>
+        <w:t>torch_scatter</w:t>
       </w:r>
       <w:r>
         <w:rPr>
@@ -430,9 +417,8 @@
           <w:szCs w:val="20"/>
           <w:shd w:val="clear" w:color="auto" w:fill="E3E6E8"/>
         </w:rPr>
-        <w:t xml:space="preserve"> </w:t>
-      </w:r>
-      <w:proofErr w:type="spellStart"/>
+        <w:t>,</w:t>
+      </w:r>
       <w:r>
         <w:rPr>
           <w:rFonts w:ascii="Cascadia Mono" w:hAnsi="Cascadia Mono" w:cs="Cascadia Mono"/>
@@ -441,9 +427,8 @@
           <w:szCs w:val="20"/>
           <w:shd w:val="clear" w:color="auto" w:fill="E3E6E8"/>
         </w:rPr>
-        <w:t>torch_geometric</w:t>
-      </w:r>
-      <w:proofErr w:type="spellEnd"/>
+        <w:t xml:space="preserve"> sklearn</w:t>
+      </w:r>
       <w:r>
         <w:rPr>
           <w:rFonts w:ascii="Cascadia Mono" w:hAnsi="Cascadia Mono" w:cs="Cascadia Mono"/>
@@ -452,7 +437,7 @@
           <w:szCs w:val="20"/>
           <w:shd w:val="clear" w:color="auto" w:fill="E3E6E8"/>
         </w:rPr>
-        <w:t>,</w:t>
+        <w:t xml:space="preserve">, </w:t>
       </w:r>
       <w:r>
         <w:rPr>
@@ -462,9 +447,8 @@
           <w:szCs w:val="20"/>
           <w:shd w:val="clear" w:color="auto" w:fill="E3E6E8"/>
         </w:rPr>
-        <w:t xml:space="preserve"> </w:t>
-      </w:r>
-      <w:proofErr w:type="spellStart"/>
+        <w:t>scikit-learn-extra</w:t>
+      </w:r>
       <w:r>
         <w:rPr>
           <w:rFonts w:ascii="Cascadia Mono" w:hAnsi="Cascadia Mono" w:cs="Cascadia Mono"/>
@@ -473,9 +457,260 @@
           <w:szCs w:val="20"/>
           <w:shd w:val="clear" w:color="auto" w:fill="E3E6E8"/>
         </w:rPr>
-        <w:t>torch_sparse</w:t>
-      </w:r>
-      <w:proofErr w:type="spellEnd"/>
+        <w:t>, networkx, tqdm, datetime</w:t>
+      </w:r>
+    </w:p>
+    <w:p>
+      <w:pPr>
+        <w:jc w:val="lowKashida"/>
+        <w:rPr>
+          <w:lang w:bidi="fa-IR"/>
+        </w:rPr>
+      </w:pPr>
+    </w:p>
+    <w:p>
+      <w:pPr>
+        <w:jc w:val="lowKashida"/>
+        <w:rPr>
+          <w:lang w:bidi="fa-IR"/>
+        </w:rPr>
+      </w:pPr>
+      <w:r>
+        <w:rPr>
+          <w:lang w:bidi="fa-IR"/>
+        </w:rPr>
+        <w:t>Note that the systems must have</w:t>
+      </w:r>
+      <w:r>
+        <w:rPr>
+          <w:lang w:bidi="fa-IR"/>
+        </w:rPr>
+        <w:t xml:space="preserve"> Anaconda as wells as</w:t>
+      </w:r>
+      <w:r>
+        <w:rPr>
+          <w:lang w:bidi="fa-IR"/>
+        </w:rPr>
+        <w:t xml:space="preserve"> Gurobi solver installe</w:t>
+      </w:r>
+      <w:r>
+        <w:rPr>
+          <w:lang w:bidi="fa-IR"/>
+        </w:rPr>
+        <w:t>d</w:t>
+      </w:r>
+      <w:r>
+        <w:rPr>
+          <w:lang w:bidi="fa-IR"/>
+        </w:rPr>
+        <w:t xml:space="preserve">. </w:t>
+      </w:r>
+      <w:r>
+        <w:rPr>
+          <w:lang w:bidi="fa-IR"/>
+        </w:rPr>
+        <w:t xml:space="preserve">We run the AE module on a personal MacBook </w:t>
+      </w:r>
+      <w:r>
+        <w:rPr>
+          <w:lang w:bidi="fa-IR"/>
+        </w:rPr>
+        <w:t>laptop</w:t>
+      </w:r>
+      <w:r>
+        <w:rPr>
+          <w:lang w:bidi="fa-IR"/>
+        </w:rPr>
+        <w:t>, and run the GTEP module on the MIT Supercloud system (Intel Xeon Platinum 8260 processor with up to 48 cores</w:t>
+      </w:r>
+      <w:r>
+        <w:rPr>
+          <w:lang w:bidi="fa-IR"/>
+        </w:rPr>
+        <w:t xml:space="preserve"> </w:t>
+      </w:r>
+      <w:r>
+        <w:rPr>
+          <w:lang w:bidi="fa-IR"/>
+        </w:rPr>
+        <w:t xml:space="preserve">and 192 GB of RAM) with multiple instances running in parallel. However, both modules are </w:t>
+      </w:r>
+      <w:r>
+        <w:rPr>
+          <w:lang w:bidi="fa-IR"/>
+        </w:rPr>
+        <w:t xml:space="preserve">successfully </w:t>
+      </w:r>
+      <w:r>
+        <w:rPr>
+          <w:lang w:bidi="fa-IR"/>
+        </w:rPr>
+        <w:t xml:space="preserve">tested on Windows </w:t>
+      </w:r>
+      <w:r>
+        <w:rPr>
+          <w:lang w:bidi="fa-IR"/>
+        </w:rPr>
+        <w:lastRenderedPageBreak/>
+        <w:t xml:space="preserve">machines. </w:t>
+      </w:r>
+      <w:r>
+        <w:rPr>
+          <w:lang w:bidi="fa-IR"/>
+        </w:rPr>
+        <w:t>All the packages are generic Python packages, so</w:t>
+      </w:r>
+      <w:r>
+        <w:rPr>
+          <w:lang w:bidi="fa-IR"/>
+        </w:rPr>
+        <w:t xml:space="preserve"> we </w:t>
+      </w:r>
+      <w:r>
+        <w:rPr>
+          <w:lang w:bidi="fa-IR"/>
+        </w:rPr>
+        <w:t xml:space="preserve">expect a smooth run </w:t>
+      </w:r>
+      <w:r>
+        <w:rPr>
+          <w:lang w:bidi="fa-IR"/>
+        </w:rPr>
+        <w:t>on other machines</w:t>
+      </w:r>
+      <w:r>
+        <w:rPr>
+          <w:lang w:bidi="fa-IR"/>
+        </w:rPr>
+        <w:t xml:space="preserve"> with recent version of Windows, Linux, or Mac</w:t>
+      </w:r>
+      <w:r>
+        <w:rPr>
+          <w:lang w:bidi="fa-IR"/>
+        </w:rPr>
+        <w:t xml:space="preserve">. </w:t>
+      </w:r>
+    </w:p>
+    <w:p>
+      <w:pPr>
+        <w:jc w:val="lowKashida"/>
+        <w:rPr>
+          <w:lang w:bidi="fa-IR"/>
+        </w:rPr>
+      </w:pPr>
+    </w:p>
+    <w:p>
+      <w:pPr>
+        <w:pStyle w:val="Heading1"/>
+        <w:jc w:val="lowKashida"/>
+        <w:rPr>
+          <w:lang w:bidi="fa-IR"/>
+        </w:rPr>
+      </w:pPr>
+      <w:r>
+        <w:rPr>
+          <w:lang w:bidi="fa-IR"/>
+        </w:rPr>
+        <w:t>How to Run</w:t>
+      </w:r>
+    </w:p>
+    <w:p>
+      <w:pPr>
+        <w:jc w:val="lowKashida"/>
+        <w:rPr>
+          <w:lang w:bidi="fa-IR"/>
+        </w:rPr>
+      </w:pPr>
+      <w:r>
+        <w:rPr>
+          <w:lang w:bidi="fa-IR"/>
+        </w:rPr>
+        <w:t>This section explains the running procedure for both modules. The first module, which is AE, usually runs under 4 hours depending on the host machine and aggregation parameters. The run time of GTEP greatly varies based on the spatio-temporal aggregation level as well as problem parameters</w:t>
+      </w:r>
+      <w:r>
+        <w:rPr>
+          <w:lang w:bidi="fa-IR"/>
+        </w:rPr>
+        <w:t xml:space="preserve">, but they are usually run under 10 hours. </w:t>
+      </w:r>
+    </w:p>
+    <w:p>
+      <w:pPr>
+        <w:pStyle w:val="Heading2"/>
+        <w:jc w:val="lowKashida"/>
+      </w:pPr>
+      <w:r>
+        <w:t xml:space="preserve"> Autoencode</w:t>
+      </w:r>
+      <w:r>
+        <w:t>r</w:t>
+      </w:r>
+    </w:p>
+    <w:p>
+      <w:pPr>
+        <w:jc w:val="lowKashida"/>
+        <w:rPr>
+          <w:lang w:bidi="fa-IR"/>
+        </w:rPr>
+      </w:pPr>
+      <w:r>
+        <w:rPr>
+          <w:lang w:bidi="fa-IR"/>
+        </w:rPr>
+        <w:t xml:space="preserve">As mentioned, all code and data related to </w:t>
+      </w:r>
+      <w:r>
+        <w:rPr>
+          <w:lang w:bidi="fa-IR"/>
+        </w:rPr>
+        <w:t>the autoencoder</w:t>
+      </w:r>
+      <w:r>
+        <w:rPr>
+          <w:lang w:bidi="fa-IR"/>
+        </w:rPr>
+        <w:t xml:space="preserve"> are available in</w:t>
+      </w:r>
+      <w:r>
+        <w:rPr>
+          <w:lang w:bidi="fa-IR"/>
+        </w:rPr>
+        <w:t xml:space="preserve"> the</w:t>
+      </w:r>
+      <w:r>
+        <w:rPr>
+          <w:lang w:bidi="fa-IR"/>
+        </w:rPr>
+        <w:t xml:space="preserve"> folder ‘</w:t>
+      </w:r>
+      <w:r>
+        <w:rPr>
+          <w:i/>
+          <w:iCs/>
+          <w:lang w:bidi="fa-IR"/>
+        </w:rPr>
+        <w:t>AE</w:t>
+      </w:r>
+      <w:r>
+        <w:rPr>
+          <w:lang w:bidi="fa-IR"/>
+        </w:rPr>
+        <w:t>-</w:t>
+      </w:r>
+      <w:r>
+        <w:rPr>
+          <w:i/>
+          <w:iCs/>
+          <w:lang w:bidi="fa-IR"/>
+        </w:rPr>
+        <w:t>Module’</w:t>
+      </w:r>
+      <w:r>
+        <w:rPr>
+          <w:lang w:bidi="fa-IR"/>
+        </w:rPr>
+        <w:t xml:space="preserve">. The only code that needs to be run can be found in </w:t>
+      </w:r>
       <w:r>
         <w:rPr>
           <w:rFonts w:ascii="Cascadia Mono" w:hAnsi="Cascadia Mono" w:cs="Cascadia Mono"/>
@@ -484,9 +719,86 @@
           <w:szCs w:val="20"/>
           <w:shd w:val="clear" w:color="auto" w:fill="E3E6E8"/>
         </w:rPr>
-        <w:t xml:space="preserve">, </w:t>
-      </w:r>
-      <w:proofErr w:type="spellStart"/>
+        <w:t>Autoencoder.ipynb</w:t>
+      </w:r>
+      <w:r>
+        <w:rPr>
+          <w:lang w:bidi="fa-IR"/>
+        </w:rPr>
+        <w:t xml:space="preserve">, and </w:t>
+      </w:r>
+      <w:r>
+        <w:rPr>
+          <w:lang w:bidi="fa-IR"/>
+        </w:rPr>
+        <w:t xml:space="preserve">all data is given in </w:t>
+      </w:r>
+      <w:r>
+        <w:rPr>
+          <w:lang w:bidi="fa-IR"/>
+        </w:rPr>
+        <w:t xml:space="preserve">the </w:t>
+      </w:r>
+      <w:r>
+        <w:rPr>
+          <w:lang w:bidi="fa-IR"/>
+        </w:rPr>
+        <w:t>‘</w:t>
+      </w:r>
+      <w:r>
+        <w:rPr>
+          <w:i/>
+          <w:iCs/>
+          <w:lang w:bidi="fa-IR"/>
+        </w:rPr>
+        <w:t>Data’</w:t>
+      </w:r>
+      <w:r>
+        <w:rPr>
+          <w:lang w:bidi="fa-IR"/>
+        </w:rPr>
+        <w:t xml:space="preserve"> folder.</w:t>
+      </w:r>
+    </w:p>
+    <w:p>
+      <w:pPr>
+        <w:jc w:val="lowKashida"/>
+        <w:rPr>
+          <w:lang w:bidi="fa-IR"/>
+        </w:rPr>
+      </w:pPr>
+    </w:p>
+    <w:p>
+      <w:pPr>
+        <w:jc w:val="lowKashida"/>
+        <w:rPr>
+          <w:lang w:bidi="fa-IR"/>
+        </w:rPr>
+      </w:pPr>
+      <w:r>
+        <w:rPr>
+          <w:lang w:bidi="fa-IR"/>
+        </w:rPr>
+        <w:t>To</w:t>
+      </w:r>
+      <w:r>
+        <w:rPr>
+          <w:lang w:bidi="fa-IR"/>
+        </w:rPr>
+        <w:t xml:space="preserve"> train the spatial and temporal aggregation autoencoders, </w:t>
+      </w:r>
+      <w:r>
+        <w:rPr>
+          <w:lang w:bidi="fa-IR"/>
+        </w:rPr>
+        <w:t>the Jupyter notebook</w:t>
+      </w:r>
+      <w:r>
+        <w:rPr>
+          <w:lang w:bidi="fa-IR"/>
+        </w:rPr>
+        <w:t xml:space="preserve"> </w:t>
+      </w:r>
       <w:r>
         <w:rPr>
           <w:rFonts w:ascii="Cascadia Mono" w:hAnsi="Cascadia Mono" w:cs="Cascadia Mono"/>
@@ -495,9 +807,64 @@
           <w:szCs w:val="20"/>
           <w:shd w:val="clear" w:color="auto" w:fill="E3E6E8"/>
         </w:rPr>
-        <w:t>torch_scatter</w:t>
-      </w:r>
-      <w:proofErr w:type="spellEnd"/>
+        <w:t>Autoencoder.ipynb</w:t>
+      </w:r>
+      <w:r>
+        <w:rPr>
+          <w:lang w:bidi="fa-IR"/>
+        </w:rPr>
+        <w:t xml:space="preserve"> can be run cell by cell. </w:t>
+      </w:r>
+      <w:r>
+        <w:rPr>
+          <w:lang w:bidi="fa-IR"/>
+        </w:rPr>
+        <w:t>The data can be uploaded</w:t>
+      </w:r>
+      <w:r>
+        <w:rPr>
+          <w:lang w:bidi="fa-IR"/>
+        </w:rPr>
+        <w:t xml:space="preserve"> and processed by running the </w:t>
+      </w:r>
+      <w:r>
+        <w:rPr>
+          <w:lang w:bidi="fa-IR"/>
+        </w:rPr>
+        <w:t>cells under the section “</w:t>
+      </w:r>
+      <w:r>
+        <w:rPr>
+          <w:i/>
+          <w:iCs/>
+          <w:lang w:bidi="fa-IR"/>
+        </w:rPr>
+        <w:t>Constructing Datasets</w:t>
+      </w:r>
+      <w:r>
+        <w:rPr>
+          <w:lang w:bidi="fa-IR"/>
+        </w:rPr>
+        <w:t>.”</w:t>
+      </w:r>
+      <w:r>
+        <w:rPr>
+          <w:lang w:bidi="fa-IR"/>
+        </w:rPr>
+        <w:t xml:space="preserve"> Specifically, the electricity load data </w:t>
+      </w:r>
+      <w:r>
+        <w:rPr>
+          <w:lang w:bidi="fa-IR"/>
+        </w:rPr>
+        <w:t>is given</w:t>
+      </w:r>
+      <w:r>
+        <w:rPr>
+          <w:lang w:bidi="fa-IR"/>
+        </w:rPr>
+        <w:t xml:space="preserve"> in “</w:t>
+      </w:r>
       <w:r>
         <w:rPr>
           <w:rFonts w:ascii="Cascadia Mono" w:hAnsi="Cascadia Mono" w:cs="Cascadia Mono"/>
@@ -506,7 +873,31 @@
           <w:szCs w:val="20"/>
           <w:shd w:val="clear" w:color="auto" w:fill="E3E6E8"/>
         </w:rPr>
-        <w:t>,</w:t>
+        <w:t>Data/Power Network Topology-full network (188 nodes)/bus_load_RM_2050.csv</w:t>
+      </w:r>
+      <w:r>
+        <w:rPr>
+          <w:lang w:bidi="fa-IR"/>
+        </w:rPr>
+        <w:t>”</w:t>
+      </w:r>
+      <w:r>
+        <w:rPr>
+          <w:lang w:bidi="fa-IR"/>
+        </w:rPr>
+        <w:t xml:space="preserve">, the NG data </w:t>
+      </w:r>
+      <w:r>
+        <w:rPr>
+          <w:lang w:bidi="fa-IR"/>
+        </w:rPr>
+        <w:t>is given</w:t>
+      </w:r>
+      <w:r>
+        <w:rPr>
+          <w:lang w:bidi="fa-IR"/>
+        </w:rPr>
+        <w:t xml:space="preserve"> in “</w:t>
       </w:r>
       <w:r>
         <w:rPr>
@@ -516,9 +907,26 @@
           <w:szCs w:val="20"/>
           <w:shd w:val="clear" w:color="auto" w:fill="E3E6E8"/>
         </w:rPr>
-        <w:t xml:space="preserve"> </w:t>
-      </w:r>
-      <w:proofErr w:type="spellStart"/>
+        <w:t>Data/ng_daily_load2050_RM.csv</w:t>
+      </w:r>
+      <w:r>
+        <w:rPr>
+          <w:lang w:bidi="fa-IR"/>
+        </w:rPr>
+        <w:t xml:space="preserve">”, the </w:t>
+      </w:r>
+      <w:r>
+        <w:rPr>
+          <w:lang w:bidi="fa-IR"/>
+        </w:rPr>
+        <w:t xml:space="preserve">wind CF data is given in </w:t>
+      </w:r>
+      <w:r>
+        <w:rPr>
+          <w:lang w:bidi="fa-IR"/>
+        </w:rPr>
+        <w:t>“</w:t>
+      </w:r>
       <w:r>
         <w:rPr>
           <w:rFonts w:ascii="Cascadia Mono" w:hAnsi="Cascadia Mono" w:cs="Cascadia Mono"/>
@@ -527,9 +935,20 @@
           <w:szCs w:val="20"/>
           <w:shd w:val="clear" w:color="auto" w:fill="E3E6E8"/>
         </w:rPr>
-        <w:t>sklearn</w:t>
-      </w:r>
-      <w:proofErr w:type="spellEnd"/>
+        <w:t>Data/wind-CF-188-nodes.csv</w:t>
+      </w:r>
+      <w:r>
+        <w:rPr>
+          <w:lang w:bidi="fa-IR"/>
+        </w:rPr>
+        <w:t xml:space="preserve">”, and the solar CF data is given in </w:t>
+      </w:r>
+      <w:r>
+        <w:rPr>
+          <w:lang w:bidi="fa-IR"/>
+        </w:rPr>
+        <w:t>“</w:t>
+      </w:r>
       <w:r>
         <w:rPr>
           <w:rFonts w:ascii="Cascadia Mono" w:hAnsi="Cascadia Mono" w:cs="Cascadia Mono"/>
@@ -538,7 +957,254 @@
           <w:szCs w:val="20"/>
           <w:shd w:val="clear" w:color="auto" w:fill="E3E6E8"/>
         </w:rPr>
-        <w:t xml:space="preserve">, </w:t>
+        <w:t>Data/solar-CF-188-nodes.csv</w:t>
+      </w:r>
+      <w:r>
+        <w:rPr>
+          <w:lang w:bidi="fa-IR"/>
+        </w:rPr>
+        <w:t>”.</w:t>
+      </w:r>
+    </w:p>
+    <w:p>
+      <w:pPr>
+        <w:jc w:val="lowKashida"/>
+        <w:rPr>
+          <w:lang w:bidi="fa-IR"/>
+        </w:rPr>
+      </w:pPr>
+    </w:p>
+    <w:p>
+      <w:pPr>
+        <w:jc w:val="lowKashida"/>
+        <w:rPr>
+          <w:lang w:bidi="fa-IR"/>
+        </w:rPr>
+      </w:pPr>
+      <w:r>
+        <w:rPr>
+          <w:lang w:bidi="fa-IR"/>
+        </w:rPr>
+        <w:t xml:space="preserve">To </w:t>
+      </w:r>
+      <w:r>
+        <w:rPr>
+          <w:lang w:bidi="fa-IR"/>
+        </w:rPr>
+        <w:t>train</w:t>
+      </w:r>
+      <w:r>
+        <w:rPr>
+          <w:lang w:bidi="fa-IR"/>
+        </w:rPr>
+        <w:t xml:space="preserve"> the spatial</w:t>
+      </w:r>
+      <w:r>
+        <w:rPr>
+          <w:lang w:bidi="fa-IR"/>
+        </w:rPr>
+        <w:t xml:space="preserve"> aggregation</w:t>
+      </w:r>
+      <w:r>
+        <w:rPr>
+          <w:lang w:bidi="fa-IR"/>
+        </w:rPr>
+        <w:t xml:space="preserve"> autoencoder, </w:t>
+      </w:r>
+      <w:r>
+        <w:rPr>
+          <w:lang w:bidi="fa-IR"/>
+        </w:rPr>
+        <w:t>one should run all cells in the section titled ‘</w:t>
+      </w:r>
+      <w:r>
+        <w:rPr>
+          <w:i/>
+          <w:iCs/>
+          <w:lang w:bidi="fa-IR"/>
+        </w:rPr>
+        <w:t>Spatial Aggregation Autoencoder</w:t>
+      </w:r>
+      <w:r>
+        <w:rPr>
+          <w:lang w:bidi="fa-IR"/>
+        </w:rPr>
+        <w:t>’.</w:t>
+      </w:r>
+      <w:r>
+        <w:rPr>
+          <w:lang w:bidi="fa-IR"/>
+        </w:rPr>
+        <w:t xml:space="preserve"> The parameters</w:t>
+      </w:r>
+      <w:r>
+        <w:rPr>
+          <w:lang w:bidi="fa-IR"/>
+        </w:rPr>
+        <w:t>/variables</w:t>
+      </w:r>
+      <w:r>
+        <w:rPr>
+          <w:lang w:bidi="fa-IR"/>
+        </w:rPr>
+        <w:t xml:space="preserve"> to be tuned are as follows:</w:t>
+      </w:r>
+    </w:p>
+    <w:p>
+      <w:pPr>
+        <w:pStyle w:val="ListParagraph"/>
+        <w:numPr>
+          <w:ilvl w:val="0"/>
+          <w:numId w:val="5"/>
+        </w:numPr>
+        <w:jc w:val="lowKashida"/>
+        <w:rPr>
+          <w:lang w:bidi="fa-IR"/>
+        </w:rPr>
+      </w:pPr>
+      <w:r>
+        <w:rPr>
+          <w:lang w:bidi="fa-IR"/>
+        </w:rPr>
+        <w:t xml:space="preserve">Number of spatial clusters: </w:t>
+      </w:r>
+      <w:r>
+        <w:rPr>
+          <w:lang w:bidi="fa-IR"/>
+        </w:rPr>
+        <w:t xml:space="preserve">the </w:t>
+      </w:r>
+      <w:r>
+        <w:rPr>
+          <w:lang w:bidi="fa-IR"/>
+        </w:rPr>
+        <w:t>final spatial resolution</w:t>
+      </w:r>
+      <w:r>
+        <w:rPr>
+          <w:lang w:bidi="fa-IR"/>
+        </w:rPr>
+        <w:t xml:space="preserve"> (number of nodes)</w:t>
+      </w:r>
+      <w:r>
+        <w:rPr>
+          <w:lang w:bidi="fa-IR"/>
+        </w:rPr>
+        <w:t xml:space="preserve"> of the </w:t>
+      </w:r>
+      <w:r>
+        <w:rPr>
+          <w:lang w:bidi="fa-IR"/>
+        </w:rPr>
+        <w:t xml:space="preserve">GTEP </w:t>
+      </w:r>
+      <w:r>
+        <w:rPr>
+          <w:lang w:bidi="fa-IR"/>
+        </w:rPr>
+        <w:t>model</w:t>
+      </w:r>
+      <w:r>
+        <w:rPr>
+          <w:lang w:bidi="fa-IR"/>
+        </w:rPr>
+        <w:t xml:space="preserve">. This tunes the </w:t>
+      </w:r>
+      <w:r>
+        <w:rPr>
+          <w:lang w:bidi="fa-IR"/>
+        </w:rPr>
+        <w:t>graph pooling block in the autoencoder.</w:t>
+      </w:r>
+    </w:p>
+    <w:p>
+      <w:pPr>
+        <w:pStyle w:val="ListParagraph"/>
+        <w:numPr>
+          <w:ilvl w:val="0"/>
+          <w:numId w:val="5"/>
+        </w:numPr>
+        <w:jc w:val="lowKashida"/>
+        <w:rPr>
+          <w:lang w:bidi="fa-IR"/>
+        </w:rPr>
+      </w:pPr>
+      <w:r>
+        <w:rPr>
+          <w:lang w:bidi="fa-IR"/>
+        </w:rPr>
+        <w:t>Learning rate</w:t>
+      </w:r>
+      <w:r>
+        <w:rPr>
+          <w:lang w:bidi="fa-IR"/>
+        </w:rPr>
+        <w:t xml:space="preserve"> (</w:t>
+      </w:r>
+      <w:r>
+        <w:rPr>
+          <w:i/>
+          <w:iCs/>
+          <w:lang w:bidi="fa-IR"/>
+        </w:rPr>
+        <w:t>lr</w:t>
+      </w:r>
+      <w:r>
+        <w:rPr>
+          <w:lang w:bidi="fa-IR"/>
+        </w:rPr>
+        <w:t>)</w:t>
+      </w:r>
+      <w:r>
+        <w:rPr>
+          <w:lang w:bidi="fa-IR"/>
+        </w:rPr>
+        <w:t xml:space="preserve">: the </w:t>
+      </w:r>
+      <w:r>
+        <w:rPr>
+          <w:lang w:bidi="fa-IR"/>
+        </w:rPr>
+        <w:t>learning rate for the Adam optimizer</w:t>
+      </w:r>
+      <w:r>
+        <w:rPr>
+          <w:lang w:bidi="fa-IR"/>
+        </w:rPr>
+        <w:t>. This should be tuned to minimize the autoencoder validation loss.</w:t>
+      </w:r>
+    </w:p>
+    <w:p>
+      <w:pPr>
+        <w:pStyle w:val="ListParagraph"/>
+        <w:numPr>
+          <w:ilvl w:val="0"/>
+          <w:numId w:val="5"/>
+        </w:numPr>
+        <w:jc w:val="lowKashida"/>
+        <w:rPr>
+          <w:lang w:bidi="fa-IR"/>
+        </w:rPr>
+      </w:pPr>
+      <w:r>
+        <w:rPr>
+          <w:lang w:bidi="fa-IR"/>
+        </w:rPr>
+        <w:t>Epochs: the number of iterations of gradient descent during training. This should also be tuned to minimize the autoencoder validation loss.</w:t>
+      </w:r>
+    </w:p>
+    <w:p>
+      <w:pPr>
+        <w:jc w:val="lowKashida"/>
+        <w:rPr>
+          <w:lang w:bidi="fa-IR"/>
+        </w:rPr>
+      </w:pPr>
+      <w:r>
+        <w:rPr>
+          <w:lang w:bidi="fa-IR"/>
+        </w:rPr>
+        <w:t>The code then saves the learned spatial clusters to the file ‘</w:t>
       </w:r>
       <w:r>
         <w:rPr>
@@ -548,7 +1214,385 @@
           <w:szCs w:val="20"/>
           <w:shd w:val="clear" w:color="auto" w:fill="E3E6E8"/>
         </w:rPr>
-        <w:t>scikit-learn-extra</w:t>
+        <w:t>spatial_cluster.csv’</w:t>
+      </w:r>
+      <w:r>
+        <w:rPr>
+          <w:lang w:bidi="fa-IR"/>
+        </w:rPr>
+        <w:t>.</w:t>
+      </w:r>
+      <w:r>
+        <w:rPr>
+          <w:lang w:bidi="fa-IR"/>
+        </w:rPr>
+        <w:t xml:space="preserve"> This file has two columns:</w:t>
+      </w:r>
+    </w:p>
+    <w:p>
+      <w:pPr>
+        <w:pStyle w:val="ListParagraph"/>
+        <w:numPr>
+          <w:ilvl w:val="0"/>
+          <w:numId w:val="6"/>
+        </w:numPr>
+        <w:jc w:val="lowKashida"/>
+        <w:rPr>
+          <w:lang w:bidi="fa-IR"/>
+        </w:rPr>
+      </w:pPr>
+      <w:r>
+        <w:rPr>
+          <w:lang w:bidi="fa-IR"/>
+        </w:rPr>
+        <w:t xml:space="preserve">Node: </w:t>
+      </w:r>
+      <w:r>
+        <w:rPr>
+          <w:lang w:bidi="fa-IR"/>
+        </w:rPr>
+        <w:t>the node label.</w:t>
+      </w:r>
+    </w:p>
+    <w:p>
+      <w:pPr>
+        <w:pStyle w:val="ListParagraph"/>
+        <w:numPr>
+          <w:ilvl w:val="0"/>
+          <w:numId w:val="6"/>
+        </w:numPr>
+        <w:jc w:val="lowKashida"/>
+        <w:rPr>
+          <w:lang w:bidi="fa-IR"/>
+        </w:rPr>
+      </w:pPr>
+      <w:r>
+        <w:rPr>
+          <w:lang w:bidi="fa-IR"/>
+        </w:rPr>
+        <w:t xml:space="preserve">Cluster: the assigned </w:t>
+      </w:r>
+      <w:r>
+        <w:rPr>
+          <w:lang w:bidi="fa-IR"/>
+        </w:rPr>
+        <w:t>cluster</w:t>
+      </w:r>
+      <w:r>
+        <w:rPr>
+          <w:lang w:bidi="fa-IR"/>
+        </w:rPr>
+        <w:t xml:space="preserve"> of the corresponding node, or in other words, </w:t>
+      </w:r>
+      <w:r>
+        <w:rPr>
+          <w:lang w:bidi="fa-IR"/>
+        </w:rPr>
+        <w:t>the node label</w:t>
+      </w:r>
+      <w:r>
+        <w:rPr>
+          <w:lang w:bidi="fa-IR"/>
+        </w:rPr>
+        <w:t xml:space="preserve"> to which it is </w:t>
+      </w:r>
+      <w:r>
+        <w:rPr>
+          <w:lang w:bidi="fa-IR"/>
+        </w:rPr>
+        <w:t>absorbed</w:t>
+      </w:r>
+      <w:r>
+        <w:rPr>
+          <w:lang w:bidi="fa-IR"/>
+        </w:rPr>
+        <w:t xml:space="preserve"> </w:t>
+      </w:r>
+      <w:r>
+        <w:rPr>
+          <w:lang w:bidi="fa-IR"/>
+        </w:rPr>
+        <w:t>in the</w:t>
+      </w:r>
+      <w:r>
+        <w:rPr>
+          <w:lang w:bidi="fa-IR"/>
+        </w:rPr>
+        <w:t xml:space="preserve"> spatially</w:t>
+      </w:r>
+      <w:r>
+        <w:rPr>
+          <w:lang w:bidi="fa-IR"/>
+        </w:rPr>
+        <w:t xml:space="preserve"> </w:t>
+      </w:r>
+      <w:r>
+        <w:rPr>
+          <w:lang w:bidi="fa-IR"/>
+        </w:rPr>
+        <w:t>aggregated GTEP</w:t>
+      </w:r>
+      <w:r>
+        <w:rPr>
+          <w:lang w:bidi="fa-IR"/>
+        </w:rPr>
+        <w:t>.</w:t>
+      </w:r>
+    </w:p>
+    <w:p>
+      <w:pPr>
+        <w:jc w:val="lowKashida"/>
+        <w:rPr>
+          <w:lang w:bidi="fa-IR"/>
+        </w:rPr>
+      </w:pPr>
+    </w:p>
+    <w:p>
+      <w:pPr>
+        <w:jc w:val="lowKashida"/>
+        <w:rPr>
+          <w:lang w:bidi="fa-IR"/>
+        </w:rPr>
+      </w:pPr>
+      <w:r>
+        <w:rPr>
+          <w:lang w:bidi="fa-IR"/>
+        </w:rPr>
+        <w:t>Similarly, to train the temporal aggregation autoencoder, one should run all cells</w:t>
+      </w:r>
+      <w:r>
+        <w:rPr>
+          <w:lang w:bidi="fa-IR"/>
+        </w:rPr>
+        <w:t xml:space="preserve"> before the Training subsection under ‘</w:t>
+      </w:r>
+      <w:r>
+        <w:rPr>
+          <w:i/>
+          <w:iCs/>
+          <w:lang w:bidi="fa-IR"/>
+        </w:rPr>
+        <w:t>Spatial Aggregation Autoencoder’</w:t>
+      </w:r>
+      <w:r>
+        <w:rPr>
+          <w:lang w:bidi="fa-IR"/>
+        </w:rPr>
+        <w:t xml:space="preserve"> as well as all cells</w:t>
+      </w:r>
+      <w:r>
+        <w:rPr>
+          <w:lang w:bidi="fa-IR"/>
+        </w:rPr>
+        <w:t xml:space="preserve"> in the section titled ‘</w:t>
+      </w:r>
+      <w:r>
+        <w:rPr>
+          <w:i/>
+          <w:iCs/>
+          <w:lang w:bidi="fa-IR"/>
+        </w:rPr>
+        <w:t>Temporal Aggregation Autoencoder’</w:t>
+      </w:r>
+      <w:r>
+        <w:rPr>
+          <w:lang w:bidi="fa-IR"/>
+        </w:rPr>
+        <w:t>. The parameters/variables to be tuned are as follows:</w:t>
+      </w:r>
+    </w:p>
+    <w:p>
+      <w:pPr>
+        <w:pStyle w:val="ListParagraph"/>
+        <w:numPr>
+          <w:ilvl w:val="0"/>
+          <w:numId w:val="5"/>
+        </w:numPr>
+        <w:jc w:val="lowKashida"/>
+        <w:rPr>
+          <w:lang w:bidi="fa-IR"/>
+        </w:rPr>
+      </w:pPr>
+      <w:r>
+        <w:rPr>
+          <w:lang w:bidi="fa-IR"/>
+        </w:rPr>
+        <w:t xml:space="preserve">Days: the number of representative days to be used in the temporally aggregated GTEP. This is a hyperparameter for the K-medoids </w:t>
+      </w:r>
+      <w:r>
+        <w:rPr>
+          <w:lang w:bidi="fa-IR"/>
+        </w:rPr>
+        <w:t>algorithm</w:t>
+      </w:r>
+      <w:r>
+        <w:rPr>
+          <w:lang w:bidi="fa-IR"/>
+        </w:rPr>
+        <w:t>.</w:t>
+      </w:r>
+    </w:p>
+    <w:p>
+      <w:pPr>
+        <w:pStyle w:val="ListParagraph"/>
+        <w:numPr>
+          <w:ilvl w:val="0"/>
+          <w:numId w:val="5"/>
+        </w:numPr>
+        <w:jc w:val="lowKashida"/>
+        <w:rPr>
+          <w:lang w:bidi="fa-IR"/>
+        </w:rPr>
+      </w:pPr>
+      <w:r>
+        <w:rPr>
+          <w:lang w:bidi="fa-IR"/>
+        </w:rPr>
+        <w:lastRenderedPageBreak/>
+        <w:t>Learning rate</w:t>
+      </w:r>
+      <w:r>
+        <w:rPr>
+          <w:lang w:bidi="fa-IR"/>
+        </w:rPr>
+        <w:t xml:space="preserve"> (</w:t>
+      </w:r>
+      <w:r>
+        <w:rPr>
+          <w:i/>
+          <w:iCs/>
+          <w:lang w:bidi="fa-IR"/>
+        </w:rPr>
+        <w:t>lr</w:t>
+      </w:r>
+      <w:r>
+        <w:rPr>
+          <w:lang w:bidi="fa-IR"/>
+        </w:rPr>
+        <w:t>)</w:t>
+      </w:r>
+      <w:r>
+        <w:rPr>
+          <w:lang w:bidi="fa-IR"/>
+        </w:rPr>
+        <w:t>: the learning rate for the Adam optimizer. This should be tuned to minimize the autoencoder validation loss.</w:t>
+      </w:r>
+    </w:p>
+    <w:p>
+      <w:pPr>
+        <w:pStyle w:val="ListParagraph"/>
+        <w:numPr>
+          <w:ilvl w:val="0"/>
+          <w:numId w:val="5"/>
+        </w:numPr>
+        <w:jc w:val="lowKashida"/>
+        <w:rPr>
+          <w:lang w:bidi="fa-IR"/>
+        </w:rPr>
+      </w:pPr>
+      <w:r>
+        <w:rPr>
+          <w:lang w:bidi="fa-IR"/>
+        </w:rPr>
+        <w:t>Epochs: the number of iterations of gradient descent during training. This should also be tuned to minimize the autoencoder validation loss.</w:t>
+      </w:r>
+    </w:p>
+    <w:p>
+      <w:pPr>
+        <w:pStyle w:val="ListParagraph"/>
+        <w:numPr>
+          <w:ilvl w:val="0"/>
+          <w:numId w:val="5"/>
+        </w:numPr>
+        <w:jc w:val="lowKashida"/>
+        <w:rPr>
+          <w:lang w:bidi="fa-IR"/>
+        </w:rPr>
+      </w:pPr>
+      <w:r>
+        <w:rPr>
+          <w:i/>
+          <w:iCs/>
+          <w:lang w:bidi="fa-IR"/>
+        </w:rPr>
+        <w:t>alpha_G, alpha_W, alpha_S</w:t>
+      </w:r>
+      <w:r>
+        <w:rPr>
+          <w:lang w:bidi="fa-IR"/>
+        </w:rPr>
+        <w:t xml:space="preserve">: the </w:t>
+      </w:r>
+      <w:r>
+        <w:rPr>
+          <w:lang w:bidi="fa-IR"/>
+        </w:rPr>
+        <w:t>objective weight</w:t>
+      </w:r>
+      <w:r>
+        <w:rPr>
+          <w:lang w:bidi="fa-IR"/>
+        </w:rPr>
+        <w:t xml:space="preserve"> coefficients corresponding to NG, wind CF, and solar CF reconstruction loss (relative to the electricity reconstruction loss).</w:t>
+      </w:r>
+    </w:p>
+    <w:p>
+      <w:pPr>
+        <w:pStyle w:val="ListParagraph"/>
+        <w:numPr>
+          <w:ilvl w:val="0"/>
+          <w:numId w:val="5"/>
+        </w:numPr>
+        <w:jc w:val="lowKashida"/>
+        <w:rPr>
+          <w:lang w:bidi="fa-IR"/>
+        </w:rPr>
+      </w:pPr>
+      <w:r>
+        <w:rPr>
+          <w:i/>
+          <w:iCs/>
+          <w:lang w:bidi="fa-IR"/>
+        </w:rPr>
+        <w:t>max_iter</w:t>
+      </w:r>
+      <w:r>
+        <w:rPr>
+          <w:lang w:bidi="fa-IR"/>
+        </w:rPr>
+        <w:t xml:space="preserve">: the number of </w:t>
+      </w:r>
+      <w:r>
+        <w:rPr>
+          <w:lang w:bidi="fa-IR"/>
+        </w:rPr>
+        <w:t>iterations for the K-medoids algorithm.</w:t>
+      </w:r>
+    </w:p>
+    <w:p>
+      <w:pPr>
+        <w:jc w:val="lowKashida"/>
+        <w:rPr>
+          <w:lang w:bidi="fa-IR"/>
+        </w:rPr>
+      </w:pPr>
+      <w:r>
+        <w:rPr>
+          <w:lang w:bidi="fa-IR"/>
+        </w:rPr>
+        <w:t xml:space="preserve">The code then saves the learned </w:t>
+      </w:r>
+      <w:r>
+        <w:rPr>
+          <w:lang w:bidi="fa-IR"/>
+        </w:rPr>
+        <w:t>representative days</w:t>
+      </w:r>
+      <w:r>
+        <w:rPr>
+          <w:lang w:bidi="fa-IR"/>
+        </w:rPr>
+        <w:t xml:space="preserve"> to the file </w:t>
       </w:r>
       <w:r>
         <w:rPr>
@@ -558,9 +1602,8 @@
           <w:szCs w:val="20"/>
           <w:shd w:val="clear" w:color="auto" w:fill="E3E6E8"/>
         </w:rPr>
-        <w:t xml:space="preserve">, </w:t>
-      </w:r>
-      <w:proofErr w:type="spellStart"/>
+        <w:t>temporal</w:t>
+      </w:r>
       <w:r>
         <w:rPr>
           <w:rFonts w:ascii="Cascadia Mono" w:hAnsi="Cascadia Mono" w:cs="Cascadia Mono"/>
@@ -569,9 +1612,218 @@
           <w:szCs w:val="20"/>
           <w:shd w:val="clear" w:color="auto" w:fill="E3E6E8"/>
         </w:rPr>
-        <w:t>networkx</w:t>
-      </w:r>
-      <w:proofErr w:type="spellEnd"/>
+        <w:t>_cluster.csv</w:t>
+      </w:r>
+      <w:r>
+        <w:rPr>
+          <w:lang w:bidi="fa-IR"/>
+        </w:rPr>
+        <w:t xml:space="preserve">. This file has </w:t>
+      </w:r>
+      <w:r>
+        <w:rPr>
+          <w:lang w:bidi="fa-IR"/>
+        </w:rPr>
+        <w:t>three</w:t>
+      </w:r>
+      <w:r>
+        <w:rPr>
+          <w:lang w:bidi="fa-IR"/>
+        </w:rPr>
+        <w:t xml:space="preserve"> columns:</w:t>
+      </w:r>
+    </w:p>
+    <w:p>
+      <w:pPr>
+        <w:pStyle w:val="ListParagraph"/>
+        <w:numPr>
+          <w:ilvl w:val="0"/>
+          <w:numId w:val="6"/>
+        </w:numPr>
+        <w:jc w:val="lowKashida"/>
+        <w:rPr>
+          <w:lang w:bidi="fa-IR"/>
+        </w:rPr>
+      </w:pPr>
+      <w:r>
+        <w:rPr>
+          <w:lang w:bidi="fa-IR"/>
+        </w:rPr>
+        <w:t xml:space="preserve">Day of Year: </w:t>
+      </w:r>
+      <w:r>
+        <w:rPr>
+          <w:lang w:bidi="fa-IR"/>
+        </w:rPr>
+        <w:t>number corresponding to the day of the year (</w:t>
+      </w:r>
+      <w:r>
+        <w:rPr>
+          <w:lang w:bidi="fa-IR"/>
+        </w:rPr>
+        <w:t>e.g.,</w:t>
+      </w:r>
+      <w:r>
+        <w:rPr>
+          <w:lang w:bidi="fa-IR"/>
+        </w:rPr>
+        <w:t xml:space="preserve"> </w:t>
+      </w:r>
+      <w:r>
+        <w:rPr>
+          <w:lang w:bidi="fa-IR"/>
+        </w:rPr>
+        <w:t>0 corresponds to January 1)</w:t>
+      </w:r>
+    </w:p>
+    <w:p>
+      <w:pPr>
+        <w:pStyle w:val="ListParagraph"/>
+        <w:numPr>
+          <w:ilvl w:val="0"/>
+          <w:numId w:val="6"/>
+        </w:numPr>
+        <w:jc w:val="lowKashida"/>
+        <w:rPr>
+          <w:lang w:bidi="fa-IR"/>
+        </w:rPr>
+      </w:pPr>
+      <w:r>
+        <w:rPr>
+          <w:lang w:bidi="fa-IR"/>
+        </w:rPr>
+        <w:t>Date</w:t>
+      </w:r>
+    </w:p>
+    <w:p>
+      <w:pPr>
+        <w:pStyle w:val="ListParagraph"/>
+        <w:numPr>
+          <w:ilvl w:val="0"/>
+          <w:numId w:val="6"/>
+        </w:numPr>
+        <w:jc w:val="lowKashida"/>
+        <w:rPr>
+          <w:lang w:bidi="fa-IR"/>
+        </w:rPr>
+      </w:pPr>
+      <w:r>
+        <w:rPr>
+          <w:lang w:bidi="fa-IR"/>
+        </w:rPr>
+        <w:t xml:space="preserve">Weight: the </w:t>
+      </w:r>
+      <w:r>
+        <w:rPr>
+          <w:lang w:bidi="fa-IR"/>
+        </w:rPr>
+        <w:t>relative weight of the representative day</w:t>
+      </w:r>
+      <w:r>
+        <w:rPr>
+          <w:lang w:bidi="fa-IR"/>
+        </w:rPr>
+        <w:t xml:space="preserve"> in the temporally aggregated GTEP</w:t>
+      </w:r>
+      <w:r>
+        <w:rPr>
+          <w:lang w:bidi="fa-IR"/>
+        </w:rPr>
+        <w:t>. This is given by the number of members of the cluster</w:t>
+      </w:r>
+      <w:r>
+        <w:rPr>
+          <w:lang w:bidi="fa-IR"/>
+        </w:rPr>
+        <w:t xml:space="preserve"> as learned by the K-medoids algorithm.</w:t>
+      </w:r>
+    </w:p>
+    <w:p>
+      <w:pPr>
+        <w:jc w:val="lowKashida"/>
+        <w:rPr>
+          <w:lang w:bidi="fa-IR"/>
+        </w:rPr>
+      </w:pPr>
+    </w:p>
+    <w:p>
+      <w:pPr>
+        <w:pStyle w:val="Heading2"/>
+        <w:jc w:val="lowKashida"/>
+      </w:pPr>
+      <w:r>
+        <w:t xml:space="preserve">GTEP </w:t>
+      </w:r>
+    </w:p>
+    <w:p>
+      <w:pPr>
+        <w:jc w:val="lowKashida"/>
+        <w:rPr>
+          <w:lang w:bidi="fa-IR"/>
+        </w:rPr>
+      </w:pPr>
+      <w:r>
+        <w:rPr>
+          <w:lang w:bidi="fa-IR"/>
+        </w:rPr>
+        <w:t>Once the Autoencoder codes are run, the output is stored in ‘</w:t>
+      </w:r>
+      <w:r>
+        <w:rPr>
+          <w:i/>
+          <w:iCs/>
+          <w:lang w:bidi="fa-IR"/>
+        </w:rPr>
+        <w:t>joint_CF_with_extreme_days’</w:t>
+      </w:r>
+      <w:r>
+        <w:rPr>
+          <w:lang w:bidi="fa-IR"/>
+        </w:rPr>
+        <w:t xml:space="preserve"> </w:t>
+      </w:r>
+      <w:r>
+        <w:rPr>
+          <w:lang w:bidi="fa-IR"/>
+        </w:rPr>
+        <w:t xml:space="preserve">folder insider the ‘GTEP-Module’ folder. </w:t>
+      </w:r>
+      <w:r>
+        <w:rPr>
+          <w:lang w:bidi="fa-IR"/>
+        </w:rPr>
+        <w:t>The ‘GTEP-Module’ folder contains several folder</w:t>
+      </w:r>
+      <w:r>
+        <w:rPr>
+          <w:lang w:bidi="fa-IR"/>
+        </w:rPr>
+        <w:t>s</w:t>
+      </w:r>
+      <w:r>
+        <w:rPr>
+          <w:lang w:bidi="fa-IR"/>
+        </w:rPr>
+        <w:t>, Python scripts, and CSV file</w:t>
+      </w:r>
+      <w:r>
+        <w:rPr>
+          <w:lang w:bidi="fa-IR"/>
+        </w:rPr>
+        <w:t xml:space="preserve"> from which w</w:t>
+      </w:r>
+      <w:r>
+        <w:rPr>
+          <w:lang w:bidi="fa-IR"/>
+        </w:rPr>
+        <w:t xml:space="preserve">e only explain the files that are directly related to running the GTEP model. </w:t>
+      </w:r>
+      <w:r>
+        <w:rPr>
+          <w:lang w:bidi="fa-IR"/>
+        </w:rPr>
+        <w:t xml:space="preserve">The GTEP model runs from </w:t>
+      </w:r>
       <w:r>
         <w:rPr>
           <w:rFonts w:ascii="Cascadia Mono" w:hAnsi="Cascadia Mono" w:cs="Cascadia Mono"/>
@@ -580,9 +1832,8 @@
           <w:szCs w:val="20"/>
           <w:shd w:val="clear" w:color="auto" w:fill="E3E6E8"/>
         </w:rPr>
-        <w:t xml:space="preserve">, </w:t>
-      </w:r>
-      <w:proofErr w:type="spellStart"/>
+        <w:t>UB</w:t>
+      </w:r>
       <w:r>
         <w:rPr>
           <w:rFonts w:ascii="Cascadia Mono" w:hAnsi="Cascadia Mono" w:cs="Cascadia Mono"/>
@@ -591,102 +1842,7 @@
           <w:szCs w:val="20"/>
           <w:shd w:val="clear" w:color="auto" w:fill="E3E6E8"/>
         </w:rPr>
-        <w:t>tqdm</w:t>
-      </w:r>
-      <w:proofErr w:type="spellEnd"/>
-      <w:r>
-        <w:rPr>
-          <w:rFonts w:ascii="Cascadia Mono" w:hAnsi="Cascadia Mono" w:cs="Cascadia Mono"/>
-          <w:color w:val="232629"/>
-          <w:sz w:val="20"/>
-          <w:szCs w:val="20"/>
-          <w:shd w:val="clear" w:color="auto" w:fill="E3E6E8"/>
-        </w:rPr>
-        <w:t xml:space="preserve">, </w:t>
-      </w:r>
-      <w:proofErr w:type="gramStart"/>
-      <w:r>
-        <w:rPr>
-          <w:rFonts w:ascii="Cascadia Mono" w:hAnsi="Cascadia Mono" w:cs="Cascadia Mono"/>
-          <w:color w:val="232629"/>
-          <w:sz w:val="20"/>
-          <w:szCs w:val="20"/>
-          <w:shd w:val="clear" w:color="auto" w:fill="E3E6E8"/>
-        </w:rPr>
-        <w:t>datetime</w:t>
-      </w:r>
-      <w:proofErr w:type="gramEnd"/>
-    </w:p>
-    <w:p>
-      <w:pPr>
-        <w:jc w:val="lowKashida"/>
-        <w:rPr>
-          <w:lang w:bidi="fa-IR"/>
-        </w:rPr>
-      </w:pPr>
-    </w:p>
-    <w:p>
-      <w:pPr>
-        <w:jc w:val="lowKashida"/>
-        <w:rPr>
-          <w:lang w:bidi="fa-IR"/>
-        </w:rPr>
-      </w:pPr>
-      <w:r>
-        <w:rPr>
-          <w:lang w:bidi="fa-IR"/>
-        </w:rPr>
-        <w:t>Note that the systems must have</w:t>
-      </w:r>
-      <w:r>
-        <w:rPr>
-          <w:lang w:bidi="fa-IR"/>
-        </w:rPr>
-        <w:t xml:space="preserve"> Anaconda as wells as</w:t>
-      </w:r>
-      <w:r>
-        <w:rPr>
-          <w:lang w:bidi="fa-IR"/>
-        </w:rPr>
-        <w:t xml:space="preserve"> Gurobi solver installe</w:t>
-      </w:r>
-      <w:r>
-        <w:rPr>
-          <w:lang w:bidi="fa-IR"/>
-        </w:rPr>
-        <w:t>d</w:t>
-      </w:r>
-      <w:r>
-        <w:rPr>
-          <w:lang w:bidi="fa-IR"/>
-        </w:rPr>
-        <w:t xml:space="preserve">. </w:t>
-      </w:r>
-      <w:r>
-        <w:rPr>
-          <w:lang w:bidi="fa-IR"/>
-        </w:rPr>
-        <w:t xml:space="preserve">We run the AE module on a personal MacBook </w:t>
-      </w:r>
-      <w:proofErr w:type="gramStart"/>
-      <w:r>
-        <w:rPr>
-          <w:lang w:bidi="fa-IR"/>
-        </w:rPr>
-        <w:t>laptop</w:t>
-      </w:r>
-      <w:r>
-        <w:rPr>
-          <w:lang w:bidi="fa-IR"/>
-        </w:rPr>
-        <w:t>, and</w:t>
-      </w:r>
-      <w:proofErr w:type="gramEnd"/>
-      <w:r>
-        <w:rPr>
-          <w:lang w:bidi="fa-IR"/>
-        </w:rPr>
-        <w:t xml:space="preserve"> run the GTEP module on the MIT Supercloud system (Intel Xeon Platinum 8260 processor with up to 48 cores</w:t>
+        <w:t>.py</w:t>
       </w:r>
       <w:r>
         <w:rPr>
@@ -698,1413 +1854,6 @@
         <w:rPr>
           <w:lang w:bidi="fa-IR"/>
         </w:rPr>
-        <w:t xml:space="preserve">and 192 GB of RAM) with multiple instances running in parallel. However, both modules are </w:t>
-      </w:r>
-      <w:r>
-        <w:rPr>
-          <w:lang w:bidi="fa-IR"/>
-        </w:rPr>
-        <w:t xml:space="preserve">successfully </w:t>
-      </w:r>
-      <w:r>
-        <w:rPr>
-          <w:lang w:bidi="fa-IR"/>
-        </w:rPr>
-        <w:t xml:space="preserve">tested on Windows </w:t>
-      </w:r>
-      <w:r>
-        <w:rPr>
-          <w:lang w:bidi="fa-IR"/>
-        </w:rPr>
-        <w:lastRenderedPageBreak/>
-        <w:t xml:space="preserve">machines. </w:t>
-      </w:r>
-      <w:r>
-        <w:rPr>
-          <w:lang w:bidi="fa-IR"/>
-        </w:rPr>
-        <w:t>All the packages are generic Python packages, so</w:t>
-      </w:r>
-      <w:r>
-        <w:rPr>
-          <w:lang w:bidi="fa-IR"/>
-        </w:rPr>
-        <w:t xml:space="preserve"> we </w:t>
-      </w:r>
-      <w:r>
-        <w:rPr>
-          <w:lang w:bidi="fa-IR"/>
-        </w:rPr>
-        <w:t xml:space="preserve">expect a smooth </w:t>
-      </w:r>
-      <w:proofErr w:type="gramStart"/>
-      <w:r>
-        <w:rPr>
-          <w:lang w:bidi="fa-IR"/>
-        </w:rPr>
-        <w:t xml:space="preserve">run </w:t>
-      </w:r>
-      <w:r>
-        <w:rPr>
-          <w:lang w:bidi="fa-IR"/>
-        </w:rPr>
-        <w:t>on</w:t>
-      </w:r>
-      <w:proofErr w:type="gramEnd"/>
-      <w:r>
-        <w:rPr>
-          <w:lang w:bidi="fa-IR"/>
-        </w:rPr>
-        <w:t xml:space="preserve"> other machines</w:t>
-      </w:r>
-      <w:r>
-        <w:rPr>
-          <w:lang w:bidi="fa-IR"/>
-        </w:rPr>
-        <w:t xml:space="preserve"> with recent version of Windows, Linux, or Mac</w:t>
-      </w:r>
-      <w:r>
-        <w:rPr>
-          <w:lang w:bidi="fa-IR"/>
-        </w:rPr>
-        <w:t xml:space="preserve">. </w:t>
-      </w:r>
-    </w:p>
-    <w:p>
-      <w:pPr>
-        <w:jc w:val="lowKashida"/>
-        <w:rPr>
-          <w:lang w:bidi="fa-IR"/>
-        </w:rPr>
-      </w:pPr>
-    </w:p>
-    <w:p>
-      <w:pPr>
-        <w:pStyle w:val="Heading1"/>
-        <w:jc w:val="lowKashida"/>
-        <w:rPr>
-          <w:lang w:bidi="fa-IR"/>
-        </w:rPr>
-      </w:pPr>
-      <w:r>
-        <w:rPr>
-          <w:lang w:bidi="fa-IR"/>
-        </w:rPr>
-        <w:t>How to Run</w:t>
-      </w:r>
-    </w:p>
-    <w:p>
-      <w:pPr>
-        <w:jc w:val="lowKashida"/>
-        <w:rPr>
-          <w:lang w:bidi="fa-IR"/>
-        </w:rPr>
-      </w:pPr>
-      <w:r>
-        <w:rPr>
-          <w:lang w:bidi="fa-IR"/>
-        </w:rPr>
-        <w:t>This section explains the running procedure for both modules. The first module, which is AE, usually runs under 4 hours depending on the host machine and aggregation parameters. The run time of GTEP greatly varies based on the spatio-temporal aggregation level as well as problem parameters</w:t>
-      </w:r>
-      <w:r>
-        <w:rPr>
-          <w:lang w:bidi="fa-IR"/>
-        </w:rPr>
-        <w:t xml:space="preserve">, but they are usually run under 10 hours. </w:t>
-      </w:r>
-    </w:p>
-    <w:p>
-      <w:pPr>
-        <w:pStyle w:val="Heading2"/>
-        <w:jc w:val="lowKashida"/>
-      </w:pPr>
-      <w:r>
-        <w:t xml:space="preserve"> Autoencode</w:t>
-      </w:r>
-      <w:r>
-        <w:t>r</w:t>
-      </w:r>
-    </w:p>
-    <w:p>
-      <w:pPr>
-        <w:jc w:val="lowKashida"/>
-        <w:rPr>
-          <w:lang w:bidi="fa-IR"/>
-        </w:rPr>
-      </w:pPr>
-      <w:r>
-        <w:rPr>
-          <w:lang w:bidi="fa-IR"/>
-        </w:rPr>
-        <w:t xml:space="preserve">As mentioned, all code and data related to </w:t>
-      </w:r>
-      <w:r>
-        <w:rPr>
-          <w:lang w:bidi="fa-IR"/>
-        </w:rPr>
-        <w:t>the autoencoder</w:t>
-      </w:r>
-      <w:r>
-        <w:rPr>
-          <w:lang w:bidi="fa-IR"/>
-        </w:rPr>
-        <w:t xml:space="preserve"> are available in</w:t>
-      </w:r>
-      <w:r>
-        <w:rPr>
-          <w:lang w:bidi="fa-IR"/>
-        </w:rPr>
-        <w:t xml:space="preserve"> the</w:t>
-      </w:r>
-      <w:r>
-        <w:rPr>
-          <w:lang w:bidi="fa-IR"/>
-        </w:rPr>
-        <w:t xml:space="preserve"> folder ‘</w:t>
-      </w:r>
-      <w:r>
-        <w:rPr>
-          <w:i/>
-          <w:iCs/>
-          <w:lang w:bidi="fa-IR"/>
-        </w:rPr>
-        <w:t>AE</w:t>
-      </w:r>
-      <w:r>
-        <w:rPr>
-          <w:lang w:bidi="fa-IR"/>
-        </w:rPr>
-        <w:t>-</w:t>
-      </w:r>
-      <w:r>
-        <w:rPr>
-          <w:i/>
-          <w:iCs/>
-          <w:lang w:bidi="fa-IR"/>
-        </w:rPr>
-        <w:t>Module’</w:t>
-      </w:r>
-      <w:r>
-        <w:rPr>
-          <w:lang w:bidi="fa-IR"/>
-        </w:rPr>
-        <w:t xml:space="preserve">. The only code that needs to be run can be found in </w:t>
-      </w:r>
-      <w:proofErr w:type="spellStart"/>
-      <w:r>
-        <w:rPr>
-          <w:rFonts w:ascii="Cascadia Mono" w:hAnsi="Cascadia Mono" w:cs="Cascadia Mono"/>
-          <w:color w:val="232629"/>
-          <w:sz w:val="20"/>
-          <w:szCs w:val="20"/>
-          <w:shd w:val="clear" w:color="auto" w:fill="E3E6E8"/>
-        </w:rPr>
-        <w:t>Autoencoder.ipynb</w:t>
-      </w:r>
-      <w:proofErr w:type="spellEnd"/>
-      <w:r>
-        <w:rPr>
-          <w:lang w:bidi="fa-IR"/>
-        </w:rPr>
-        <w:t xml:space="preserve">, and </w:t>
-      </w:r>
-      <w:r>
-        <w:rPr>
-          <w:lang w:bidi="fa-IR"/>
-        </w:rPr>
-        <w:t xml:space="preserve">all data is given in </w:t>
-      </w:r>
-      <w:r>
-        <w:rPr>
-          <w:lang w:bidi="fa-IR"/>
-        </w:rPr>
-        <w:t xml:space="preserve">the </w:t>
-      </w:r>
-      <w:r>
-        <w:rPr>
-          <w:lang w:bidi="fa-IR"/>
-        </w:rPr>
-        <w:t>‘</w:t>
-      </w:r>
-      <w:r>
-        <w:rPr>
-          <w:i/>
-          <w:iCs/>
-          <w:lang w:bidi="fa-IR"/>
-        </w:rPr>
-        <w:t>Data’</w:t>
-      </w:r>
-      <w:r>
-        <w:rPr>
-          <w:lang w:bidi="fa-IR"/>
-        </w:rPr>
-        <w:t xml:space="preserve"> folder.</w:t>
-      </w:r>
-    </w:p>
-    <w:p>
-      <w:pPr>
-        <w:jc w:val="lowKashida"/>
-        <w:rPr>
-          <w:lang w:bidi="fa-IR"/>
-        </w:rPr>
-      </w:pPr>
-    </w:p>
-    <w:p>
-      <w:pPr>
-        <w:jc w:val="lowKashida"/>
-        <w:rPr>
-          <w:lang w:bidi="fa-IR"/>
-        </w:rPr>
-      </w:pPr>
-      <w:r>
-        <w:rPr>
-          <w:lang w:bidi="fa-IR"/>
-        </w:rPr>
-        <w:t>To</w:t>
-      </w:r>
-      <w:r>
-        <w:rPr>
-          <w:lang w:bidi="fa-IR"/>
-        </w:rPr>
-        <w:t xml:space="preserve"> train the spatial and temporal aggregation autoencoders, </w:t>
-      </w:r>
-      <w:r>
-        <w:rPr>
-          <w:lang w:bidi="fa-IR"/>
-        </w:rPr>
-        <w:t xml:space="preserve">the </w:t>
-      </w:r>
-      <w:proofErr w:type="spellStart"/>
-      <w:r>
-        <w:rPr>
-          <w:lang w:bidi="fa-IR"/>
-        </w:rPr>
-        <w:t>Jupyter</w:t>
-      </w:r>
-      <w:proofErr w:type="spellEnd"/>
-      <w:r>
-        <w:rPr>
-          <w:lang w:bidi="fa-IR"/>
-        </w:rPr>
-        <w:t xml:space="preserve"> notebook</w:t>
-      </w:r>
-      <w:r>
-        <w:rPr>
-          <w:lang w:bidi="fa-IR"/>
-        </w:rPr>
-        <w:t xml:space="preserve"> </w:t>
-      </w:r>
-      <w:proofErr w:type="spellStart"/>
-      <w:r>
-        <w:rPr>
-          <w:rFonts w:ascii="Cascadia Mono" w:hAnsi="Cascadia Mono" w:cs="Cascadia Mono"/>
-          <w:color w:val="232629"/>
-          <w:sz w:val="20"/>
-          <w:szCs w:val="20"/>
-          <w:shd w:val="clear" w:color="auto" w:fill="E3E6E8"/>
-        </w:rPr>
-        <w:t>Autoencoder.ipynb</w:t>
-      </w:r>
-      <w:proofErr w:type="spellEnd"/>
-      <w:r>
-        <w:rPr>
-          <w:lang w:bidi="fa-IR"/>
-        </w:rPr>
-        <w:t xml:space="preserve"> can be run cell by cell. </w:t>
-      </w:r>
-      <w:r>
-        <w:rPr>
-          <w:lang w:bidi="fa-IR"/>
-        </w:rPr>
-        <w:t>The data can be uploaded</w:t>
-      </w:r>
-      <w:r>
-        <w:rPr>
-          <w:lang w:bidi="fa-IR"/>
-        </w:rPr>
-        <w:t xml:space="preserve"> and processed by running the </w:t>
-      </w:r>
-      <w:r>
-        <w:rPr>
-          <w:lang w:bidi="fa-IR"/>
-        </w:rPr>
-        <w:t>cells under the section “</w:t>
-      </w:r>
-      <w:r>
-        <w:rPr>
-          <w:i/>
-          <w:iCs/>
-          <w:lang w:bidi="fa-IR"/>
-        </w:rPr>
-        <w:t>Constructing Datasets</w:t>
-      </w:r>
-      <w:r>
-        <w:rPr>
-          <w:lang w:bidi="fa-IR"/>
-        </w:rPr>
-        <w:t>.”</w:t>
-      </w:r>
-      <w:r>
-        <w:rPr>
-          <w:lang w:bidi="fa-IR"/>
-        </w:rPr>
-        <w:t xml:space="preserve"> Specifically, the electricity load data </w:t>
-      </w:r>
-      <w:r>
-        <w:rPr>
-          <w:lang w:bidi="fa-IR"/>
-        </w:rPr>
-        <w:t>is given</w:t>
-      </w:r>
-      <w:r>
-        <w:rPr>
-          <w:lang w:bidi="fa-IR"/>
-        </w:rPr>
-        <w:t xml:space="preserve"> in “</w:t>
-      </w:r>
-      <w:r>
-        <w:rPr>
-          <w:rFonts w:ascii="Cascadia Mono" w:hAnsi="Cascadia Mono" w:cs="Cascadia Mono"/>
-          <w:color w:val="232629"/>
-          <w:sz w:val="20"/>
-          <w:szCs w:val="20"/>
-          <w:shd w:val="clear" w:color="auto" w:fill="E3E6E8"/>
-        </w:rPr>
-        <w:t>Data/Power Network Topology-full network (188 nodes)/bus_load_RM_2050.csv</w:t>
-      </w:r>
-      <w:r>
-        <w:rPr>
-          <w:lang w:bidi="fa-IR"/>
-        </w:rPr>
-        <w:t>”</w:t>
-      </w:r>
-      <w:r>
-        <w:rPr>
-          <w:lang w:bidi="fa-IR"/>
-        </w:rPr>
-        <w:t xml:space="preserve">, the NG data </w:t>
-      </w:r>
-      <w:r>
-        <w:rPr>
-          <w:lang w:bidi="fa-IR"/>
-        </w:rPr>
-        <w:t>is given</w:t>
-      </w:r>
-      <w:r>
-        <w:rPr>
-          <w:lang w:bidi="fa-IR"/>
-        </w:rPr>
-        <w:t xml:space="preserve"> in “</w:t>
-      </w:r>
-      <w:r>
-        <w:rPr>
-          <w:rFonts w:ascii="Cascadia Mono" w:hAnsi="Cascadia Mono" w:cs="Cascadia Mono"/>
-          <w:color w:val="232629"/>
-          <w:sz w:val="20"/>
-          <w:szCs w:val="20"/>
-          <w:shd w:val="clear" w:color="auto" w:fill="E3E6E8"/>
-        </w:rPr>
-        <w:t>Data/ng_daily_load2050_RM.csv</w:t>
-      </w:r>
-      <w:r>
-        <w:rPr>
-          <w:lang w:bidi="fa-IR"/>
-        </w:rPr>
-        <w:t xml:space="preserve">”, the </w:t>
-      </w:r>
-      <w:r>
-        <w:rPr>
-          <w:lang w:bidi="fa-IR"/>
-        </w:rPr>
-        <w:t xml:space="preserve">wind CF data is given in </w:t>
-      </w:r>
-      <w:r>
-        <w:rPr>
-          <w:lang w:bidi="fa-IR"/>
-        </w:rPr>
-        <w:t>“</w:t>
-      </w:r>
-      <w:r>
-        <w:rPr>
-          <w:rFonts w:ascii="Cascadia Mono" w:hAnsi="Cascadia Mono" w:cs="Cascadia Mono"/>
-          <w:color w:val="232629"/>
-          <w:sz w:val="20"/>
-          <w:szCs w:val="20"/>
-          <w:shd w:val="clear" w:color="auto" w:fill="E3E6E8"/>
-        </w:rPr>
-        <w:t>Data/wind-CF-188-nodes.csv</w:t>
-      </w:r>
-      <w:r>
-        <w:rPr>
-          <w:lang w:bidi="fa-IR"/>
-        </w:rPr>
-        <w:t xml:space="preserve">”, and the solar CF data is given in </w:t>
-      </w:r>
-      <w:r>
-        <w:rPr>
-          <w:lang w:bidi="fa-IR"/>
-        </w:rPr>
-        <w:t>“</w:t>
-      </w:r>
-      <w:r>
-        <w:rPr>
-          <w:rFonts w:ascii="Cascadia Mono" w:hAnsi="Cascadia Mono" w:cs="Cascadia Mono"/>
-          <w:color w:val="232629"/>
-          <w:sz w:val="20"/>
-          <w:szCs w:val="20"/>
-          <w:shd w:val="clear" w:color="auto" w:fill="E3E6E8"/>
-        </w:rPr>
-        <w:t>Data/solar-CF-188-nodes.csv</w:t>
-      </w:r>
-      <w:r>
-        <w:rPr>
-          <w:lang w:bidi="fa-IR"/>
-        </w:rPr>
-        <w:t>”.</w:t>
-      </w:r>
-    </w:p>
-    <w:p>
-      <w:pPr>
-        <w:jc w:val="lowKashida"/>
-        <w:rPr>
-          <w:lang w:bidi="fa-IR"/>
-        </w:rPr>
-      </w:pPr>
-    </w:p>
-    <w:p>
-      <w:pPr>
-        <w:jc w:val="lowKashida"/>
-        <w:rPr>
-          <w:lang w:bidi="fa-IR"/>
-        </w:rPr>
-      </w:pPr>
-      <w:r>
-        <w:rPr>
-          <w:lang w:bidi="fa-IR"/>
-        </w:rPr>
-        <w:t xml:space="preserve">To </w:t>
-      </w:r>
-      <w:r>
-        <w:rPr>
-          <w:lang w:bidi="fa-IR"/>
-        </w:rPr>
-        <w:t>train</w:t>
-      </w:r>
-      <w:r>
-        <w:rPr>
-          <w:lang w:bidi="fa-IR"/>
-        </w:rPr>
-        <w:t xml:space="preserve"> the spatial</w:t>
-      </w:r>
-      <w:r>
-        <w:rPr>
-          <w:lang w:bidi="fa-IR"/>
-        </w:rPr>
-        <w:t xml:space="preserve"> aggregation</w:t>
-      </w:r>
-      <w:r>
-        <w:rPr>
-          <w:lang w:bidi="fa-IR"/>
-        </w:rPr>
-        <w:t xml:space="preserve"> autoencoder, </w:t>
-      </w:r>
-      <w:r>
-        <w:rPr>
-          <w:lang w:bidi="fa-IR"/>
-        </w:rPr>
-        <w:t>one should run all cells in the section titled ‘</w:t>
-      </w:r>
-      <w:r>
-        <w:rPr>
-          <w:i/>
-          <w:iCs/>
-          <w:lang w:bidi="fa-IR"/>
-        </w:rPr>
-        <w:t>Spatial Aggregation Autoencoder</w:t>
-      </w:r>
-      <w:r>
-        <w:rPr>
-          <w:lang w:bidi="fa-IR"/>
-        </w:rPr>
-        <w:t>’.</w:t>
-      </w:r>
-      <w:r>
-        <w:rPr>
-          <w:lang w:bidi="fa-IR"/>
-        </w:rPr>
-        <w:t xml:space="preserve"> The parameters</w:t>
-      </w:r>
-      <w:r>
-        <w:rPr>
-          <w:lang w:bidi="fa-IR"/>
-        </w:rPr>
-        <w:t>/variables</w:t>
-      </w:r>
-      <w:r>
-        <w:rPr>
-          <w:lang w:bidi="fa-IR"/>
-        </w:rPr>
-        <w:t xml:space="preserve"> to be tuned are as follows:</w:t>
-      </w:r>
-    </w:p>
-    <w:p>
-      <w:pPr>
-        <w:pStyle w:val="ListParagraph"/>
-        <w:numPr>
-          <w:ilvl w:val="0"/>
-          <w:numId w:val="5"/>
-        </w:numPr>
-        <w:jc w:val="lowKashida"/>
-        <w:rPr>
-          <w:lang w:bidi="fa-IR"/>
-        </w:rPr>
-      </w:pPr>
-      <w:r>
-        <w:rPr>
-          <w:lang w:bidi="fa-IR"/>
-        </w:rPr>
-        <w:t xml:space="preserve">Number of spatial clusters: </w:t>
-      </w:r>
-      <w:r>
-        <w:rPr>
-          <w:lang w:bidi="fa-IR"/>
-        </w:rPr>
-        <w:t xml:space="preserve">the </w:t>
-      </w:r>
-      <w:r>
-        <w:rPr>
-          <w:lang w:bidi="fa-IR"/>
-        </w:rPr>
-        <w:t>final spatial resolution</w:t>
-      </w:r>
-      <w:r>
-        <w:rPr>
-          <w:lang w:bidi="fa-IR"/>
-        </w:rPr>
-        <w:t xml:space="preserve"> (number of nodes)</w:t>
-      </w:r>
-      <w:r>
-        <w:rPr>
-          <w:lang w:bidi="fa-IR"/>
-        </w:rPr>
-        <w:t xml:space="preserve"> of the </w:t>
-      </w:r>
-      <w:r>
-        <w:rPr>
-          <w:lang w:bidi="fa-IR"/>
-        </w:rPr>
-        <w:t xml:space="preserve">GTEP </w:t>
-      </w:r>
-      <w:r>
-        <w:rPr>
-          <w:lang w:bidi="fa-IR"/>
-        </w:rPr>
-        <w:t>model</w:t>
-      </w:r>
-      <w:r>
-        <w:rPr>
-          <w:lang w:bidi="fa-IR"/>
-        </w:rPr>
-        <w:t xml:space="preserve">. This tunes the </w:t>
-      </w:r>
-      <w:r>
-        <w:rPr>
-          <w:lang w:bidi="fa-IR"/>
-        </w:rPr>
-        <w:t>graph pooling block in the autoencoder.</w:t>
-      </w:r>
-    </w:p>
-    <w:p>
-      <w:pPr>
-        <w:pStyle w:val="ListParagraph"/>
-        <w:numPr>
-          <w:ilvl w:val="0"/>
-          <w:numId w:val="5"/>
-        </w:numPr>
-        <w:jc w:val="lowKashida"/>
-        <w:rPr>
-          <w:lang w:bidi="fa-IR"/>
-        </w:rPr>
-      </w:pPr>
-      <w:r>
-        <w:rPr>
-          <w:lang w:bidi="fa-IR"/>
-        </w:rPr>
-        <w:t>Learning rate</w:t>
-      </w:r>
-      <w:r>
-        <w:rPr>
-          <w:lang w:bidi="fa-IR"/>
-        </w:rPr>
-        <w:t xml:space="preserve"> (</w:t>
-      </w:r>
-      <w:proofErr w:type="spellStart"/>
-      <w:r>
-        <w:rPr>
-          <w:i/>
-          <w:iCs/>
-          <w:lang w:bidi="fa-IR"/>
-        </w:rPr>
-        <w:t>lr</w:t>
-      </w:r>
-      <w:proofErr w:type="spellEnd"/>
-      <w:r>
-        <w:rPr>
-          <w:lang w:bidi="fa-IR"/>
-        </w:rPr>
-        <w:t>)</w:t>
-      </w:r>
-      <w:r>
-        <w:rPr>
-          <w:lang w:bidi="fa-IR"/>
-        </w:rPr>
-        <w:t xml:space="preserve">: the </w:t>
-      </w:r>
-      <w:r>
-        <w:rPr>
-          <w:lang w:bidi="fa-IR"/>
-        </w:rPr>
-        <w:t>learning rate for the Adam optimizer</w:t>
-      </w:r>
-      <w:r>
-        <w:rPr>
-          <w:lang w:bidi="fa-IR"/>
-        </w:rPr>
-        <w:t>. This should be tuned to minimize the autoencoder validation loss.</w:t>
-      </w:r>
-    </w:p>
-    <w:p>
-      <w:pPr>
-        <w:pStyle w:val="ListParagraph"/>
-        <w:numPr>
-          <w:ilvl w:val="0"/>
-          <w:numId w:val="5"/>
-        </w:numPr>
-        <w:jc w:val="lowKashida"/>
-        <w:rPr>
-          <w:lang w:bidi="fa-IR"/>
-        </w:rPr>
-      </w:pPr>
-      <w:r>
-        <w:rPr>
-          <w:lang w:bidi="fa-IR"/>
-        </w:rPr>
-        <w:t>Epochs: the number of iterations of gradient descent during training. This should also be tuned to minimize the autoencoder validation loss.</w:t>
-      </w:r>
-    </w:p>
-    <w:p>
-      <w:pPr>
-        <w:jc w:val="lowKashida"/>
-        <w:rPr>
-          <w:lang w:bidi="fa-IR"/>
-        </w:rPr>
-      </w:pPr>
-      <w:r>
-        <w:rPr>
-          <w:lang w:bidi="fa-IR"/>
-        </w:rPr>
-        <w:t>The code then saves the learned spatial clusters to the file ‘</w:t>
-      </w:r>
-      <w:r>
-        <w:rPr>
-          <w:rFonts w:ascii="Cascadia Mono" w:hAnsi="Cascadia Mono" w:cs="Cascadia Mono"/>
-          <w:color w:val="232629"/>
-          <w:sz w:val="20"/>
-          <w:szCs w:val="20"/>
-          <w:shd w:val="clear" w:color="auto" w:fill="E3E6E8"/>
-        </w:rPr>
-        <w:t>spatial_cluster.csv’</w:t>
-      </w:r>
-      <w:r>
-        <w:rPr>
-          <w:lang w:bidi="fa-IR"/>
-        </w:rPr>
-        <w:t>.</w:t>
-      </w:r>
-      <w:r>
-        <w:rPr>
-          <w:lang w:bidi="fa-IR"/>
-        </w:rPr>
-        <w:t xml:space="preserve"> This file has two columns:</w:t>
-      </w:r>
-    </w:p>
-    <w:p>
-      <w:pPr>
-        <w:pStyle w:val="ListParagraph"/>
-        <w:numPr>
-          <w:ilvl w:val="0"/>
-          <w:numId w:val="6"/>
-        </w:numPr>
-        <w:jc w:val="lowKashida"/>
-        <w:rPr>
-          <w:lang w:bidi="fa-IR"/>
-        </w:rPr>
-      </w:pPr>
-      <w:r>
-        <w:rPr>
-          <w:lang w:bidi="fa-IR"/>
-        </w:rPr>
-        <w:t xml:space="preserve">Node: </w:t>
-      </w:r>
-      <w:r>
-        <w:rPr>
-          <w:lang w:bidi="fa-IR"/>
-        </w:rPr>
-        <w:t>the node label.</w:t>
-      </w:r>
-    </w:p>
-    <w:p>
-      <w:pPr>
-        <w:pStyle w:val="ListParagraph"/>
-        <w:numPr>
-          <w:ilvl w:val="0"/>
-          <w:numId w:val="6"/>
-        </w:numPr>
-        <w:jc w:val="lowKashida"/>
-        <w:rPr>
-          <w:lang w:bidi="fa-IR"/>
-        </w:rPr>
-      </w:pPr>
-      <w:r>
-        <w:rPr>
-          <w:lang w:bidi="fa-IR"/>
-        </w:rPr>
-        <w:t xml:space="preserve">Cluster: the assigned </w:t>
-      </w:r>
-      <w:r>
-        <w:rPr>
-          <w:lang w:bidi="fa-IR"/>
-        </w:rPr>
-        <w:t>cluster</w:t>
-      </w:r>
-      <w:r>
-        <w:rPr>
-          <w:lang w:bidi="fa-IR"/>
-        </w:rPr>
-        <w:t xml:space="preserve"> of the corresponding node, or in other words, </w:t>
-      </w:r>
-      <w:r>
-        <w:rPr>
-          <w:lang w:bidi="fa-IR"/>
-        </w:rPr>
-        <w:t>the node label</w:t>
-      </w:r>
-      <w:r>
-        <w:rPr>
-          <w:lang w:bidi="fa-IR"/>
-        </w:rPr>
-        <w:t xml:space="preserve"> to which it is </w:t>
-      </w:r>
-      <w:r>
-        <w:rPr>
-          <w:lang w:bidi="fa-IR"/>
-        </w:rPr>
-        <w:t>absorbed</w:t>
-      </w:r>
-      <w:r>
-        <w:rPr>
-          <w:lang w:bidi="fa-IR"/>
-        </w:rPr>
-        <w:t xml:space="preserve"> </w:t>
-      </w:r>
-      <w:r>
-        <w:rPr>
-          <w:lang w:bidi="fa-IR"/>
-        </w:rPr>
-        <w:t>in the</w:t>
-      </w:r>
-      <w:r>
-        <w:rPr>
-          <w:lang w:bidi="fa-IR"/>
-        </w:rPr>
-        <w:t xml:space="preserve"> spatially</w:t>
-      </w:r>
-      <w:r>
-        <w:rPr>
-          <w:lang w:bidi="fa-IR"/>
-        </w:rPr>
-        <w:t xml:space="preserve"> </w:t>
-      </w:r>
-      <w:r>
-        <w:rPr>
-          <w:lang w:bidi="fa-IR"/>
-        </w:rPr>
-        <w:t>aggregated GTEP</w:t>
-      </w:r>
-      <w:r>
-        <w:rPr>
-          <w:lang w:bidi="fa-IR"/>
-        </w:rPr>
-        <w:t>.</w:t>
-      </w:r>
-    </w:p>
-    <w:p>
-      <w:pPr>
-        <w:jc w:val="lowKashida"/>
-        <w:rPr>
-          <w:lang w:bidi="fa-IR"/>
-        </w:rPr>
-      </w:pPr>
-    </w:p>
-    <w:p>
-      <w:pPr>
-        <w:jc w:val="lowKashida"/>
-        <w:rPr>
-          <w:lang w:bidi="fa-IR"/>
-        </w:rPr>
-      </w:pPr>
-      <w:r>
-        <w:rPr>
-          <w:lang w:bidi="fa-IR"/>
-        </w:rPr>
-        <w:t>Similarly, to train the temporal aggregation autoencoder, one should run all cells</w:t>
-      </w:r>
-      <w:r>
-        <w:rPr>
-          <w:lang w:bidi="fa-IR"/>
-        </w:rPr>
-        <w:t xml:space="preserve"> before the Training subsection under ‘</w:t>
-      </w:r>
-      <w:r>
-        <w:rPr>
-          <w:i/>
-          <w:iCs/>
-          <w:lang w:bidi="fa-IR"/>
-        </w:rPr>
-        <w:t>Spatial Aggregation Autoencoder’</w:t>
-      </w:r>
-      <w:r>
-        <w:rPr>
-          <w:lang w:bidi="fa-IR"/>
-        </w:rPr>
-        <w:t xml:space="preserve"> as well as all cells</w:t>
-      </w:r>
-      <w:r>
-        <w:rPr>
-          <w:lang w:bidi="fa-IR"/>
-        </w:rPr>
-        <w:t xml:space="preserve"> in the section titled ‘</w:t>
-      </w:r>
-      <w:r>
-        <w:rPr>
-          <w:i/>
-          <w:iCs/>
-          <w:lang w:bidi="fa-IR"/>
-        </w:rPr>
-        <w:t>Temporal Aggregation Autoencoder’</w:t>
-      </w:r>
-      <w:r>
-        <w:rPr>
-          <w:lang w:bidi="fa-IR"/>
-        </w:rPr>
-        <w:t>. The parameters/variables to be tuned are as follows:</w:t>
-      </w:r>
-    </w:p>
-    <w:p>
-      <w:pPr>
-        <w:pStyle w:val="ListParagraph"/>
-        <w:numPr>
-          <w:ilvl w:val="0"/>
-          <w:numId w:val="5"/>
-        </w:numPr>
-        <w:jc w:val="lowKashida"/>
-        <w:rPr>
-          <w:lang w:bidi="fa-IR"/>
-        </w:rPr>
-      </w:pPr>
-      <w:r>
-        <w:rPr>
-          <w:lang w:bidi="fa-IR"/>
-        </w:rPr>
-        <w:t xml:space="preserve">Days: the number of representative days to be used in the temporally aggregated GTEP. This is a hyperparameter for the K-medoids </w:t>
-      </w:r>
-      <w:r>
-        <w:rPr>
-          <w:lang w:bidi="fa-IR"/>
-        </w:rPr>
-        <w:t>algorithm</w:t>
-      </w:r>
-      <w:r>
-        <w:rPr>
-          <w:lang w:bidi="fa-IR"/>
-        </w:rPr>
-        <w:t>.</w:t>
-      </w:r>
-    </w:p>
-    <w:p>
-      <w:pPr>
-        <w:pStyle w:val="ListParagraph"/>
-        <w:numPr>
-          <w:ilvl w:val="0"/>
-          <w:numId w:val="5"/>
-        </w:numPr>
-        <w:jc w:val="lowKashida"/>
-        <w:rPr>
-          <w:lang w:bidi="fa-IR"/>
-        </w:rPr>
-      </w:pPr>
-      <w:r>
-        <w:rPr>
-          <w:lang w:bidi="fa-IR"/>
-        </w:rPr>
-        <w:lastRenderedPageBreak/>
-        <w:t>Learning rate</w:t>
-      </w:r>
-      <w:r>
-        <w:rPr>
-          <w:lang w:bidi="fa-IR"/>
-        </w:rPr>
-        <w:t xml:space="preserve"> (</w:t>
-      </w:r>
-      <w:proofErr w:type="spellStart"/>
-      <w:r>
-        <w:rPr>
-          <w:i/>
-          <w:iCs/>
-          <w:lang w:bidi="fa-IR"/>
-        </w:rPr>
-        <w:t>lr</w:t>
-      </w:r>
-      <w:proofErr w:type="spellEnd"/>
-      <w:r>
-        <w:rPr>
-          <w:lang w:bidi="fa-IR"/>
-        </w:rPr>
-        <w:t>)</w:t>
-      </w:r>
-      <w:r>
-        <w:rPr>
-          <w:lang w:bidi="fa-IR"/>
-        </w:rPr>
-        <w:t>: the learning rate for the Adam optimizer. This should be tuned to minimize the autoencoder validation loss.</w:t>
-      </w:r>
-    </w:p>
-    <w:p>
-      <w:pPr>
-        <w:pStyle w:val="ListParagraph"/>
-        <w:numPr>
-          <w:ilvl w:val="0"/>
-          <w:numId w:val="5"/>
-        </w:numPr>
-        <w:jc w:val="lowKashida"/>
-        <w:rPr>
-          <w:lang w:bidi="fa-IR"/>
-        </w:rPr>
-      </w:pPr>
-      <w:r>
-        <w:rPr>
-          <w:lang w:bidi="fa-IR"/>
-        </w:rPr>
-        <w:t>Epochs: the number of iterations of gradient descent during training. This should also be tuned to minimize the autoencoder validation loss.</w:t>
-      </w:r>
-    </w:p>
-    <w:p>
-      <w:pPr>
-        <w:pStyle w:val="ListParagraph"/>
-        <w:numPr>
-          <w:ilvl w:val="0"/>
-          <w:numId w:val="5"/>
-        </w:numPr>
-        <w:jc w:val="lowKashida"/>
-        <w:rPr>
-          <w:lang w:bidi="fa-IR"/>
-        </w:rPr>
-      </w:pPr>
-      <w:proofErr w:type="spellStart"/>
-      <w:r>
-        <w:rPr>
-          <w:i/>
-          <w:iCs/>
-          <w:lang w:bidi="fa-IR"/>
-        </w:rPr>
-        <w:t>alpha_G</w:t>
-      </w:r>
-      <w:proofErr w:type="spellEnd"/>
-      <w:r>
-        <w:rPr>
-          <w:i/>
-          <w:iCs/>
-          <w:lang w:bidi="fa-IR"/>
-        </w:rPr>
-        <w:t xml:space="preserve">, </w:t>
-      </w:r>
-      <w:proofErr w:type="spellStart"/>
-      <w:r>
-        <w:rPr>
-          <w:i/>
-          <w:iCs/>
-          <w:lang w:bidi="fa-IR"/>
-        </w:rPr>
-        <w:t>alpha_W</w:t>
-      </w:r>
-      <w:proofErr w:type="spellEnd"/>
-      <w:r>
-        <w:rPr>
-          <w:i/>
-          <w:iCs/>
-          <w:lang w:bidi="fa-IR"/>
-        </w:rPr>
-        <w:t xml:space="preserve">, </w:t>
-      </w:r>
-      <w:proofErr w:type="spellStart"/>
-      <w:r>
-        <w:rPr>
-          <w:i/>
-          <w:iCs/>
-          <w:lang w:bidi="fa-IR"/>
-        </w:rPr>
-        <w:t>alpha_S</w:t>
-      </w:r>
-      <w:proofErr w:type="spellEnd"/>
-      <w:r>
-        <w:rPr>
-          <w:lang w:bidi="fa-IR"/>
-        </w:rPr>
-        <w:t xml:space="preserve">: the </w:t>
-      </w:r>
-      <w:r>
-        <w:rPr>
-          <w:lang w:bidi="fa-IR"/>
-        </w:rPr>
-        <w:t>objective weight</w:t>
-      </w:r>
-      <w:r>
-        <w:rPr>
-          <w:lang w:bidi="fa-IR"/>
-        </w:rPr>
-        <w:t xml:space="preserve"> coefficients corresponding to NG, wind CF, and solar CF reconstruction loss (relative to the electricity reconstruction loss).</w:t>
-      </w:r>
-    </w:p>
-    <w:p>
-      <w:pPr>
-        <w:pStyle w:val="ListParagraph"/>
-        <w:numPr>
-          <w:ilvl w:val="0"/>
-          <w:numId w:val="5"/>
-        </w:numPr>
-        <w:jc w:val="lowKashida"/>
-        <w:rPr>
-          <w:lang w:bidi="fa-IR"/>
-        </w:rPr>
-      </w:pPr>
-      <w:proofErr w:type="spellStart"/>
-      <w:r>
-        <w:rPr>
-          <w:i/>
-          <w:iCs/>
-          <w:lang w:bidi="fa-IR"/>
-        </w:rPr>
-        <w:t>max_iter</w:t>
-      </w:r>
-      <w:proofErr w:type="spellEnd"/>
-      <w:r>
-        <w:rPr>
-          <w:lang w:bidi="fa-IR"/>
-        </w:rPr>
-        <w:t xml:space="preserve">: the number of </w:t>
-      </w:r>
-      <w:r>
-        <w:rPr>
-          <w:lang w:bidi="fa-IR"/>
-        </w:rPr>
-        <w:t>iterations for the K-medoids algorithm.</w:t>
-      </w:r>
-    </w:p>
-    <w:p>
-      <w:pPr>
-        <w:jc w:val="lowKashida"/>
-        <w:rPr>
-          <w:lang w:bidi="fa-IR"/>
-        </w:rPr>
-      </w:pPr>
-      <w:r>
-        <w:rPr>
-          <w:lang w:bidi="fa-IR"/>
-        </w:rPr>
-        <w:t xml:space="preserve">The code then saves the learned </w:t>
-      </w:r>
-      <w:r>
-        <w:rPr>
-          <w:lang w:bidi="fa-IR"/>
-        </w:rPr>
-        <w:t>representative days</w:t>
-      </w:r>
-      <w:r>
-        <w:rPr>
-          <w:lang w:bidi="fa-IR"/>
-        </w:rPr>
-        <w:t xml:space="preserve"> to the file </w:t>
-      </w:r>
-      <w:r>
-        <w:rPr>
-          <w:rFonts w:ascii="Cascadia Mono" w:hAnsi="Cascadia Mono" w:cs="Cascadia Mono"/>
-          <w:color w:val="232629"/>
-          <w:sz w:val="20"/>
-          <w:szCs w:val="20"/>
-          <w:shd w:val="clear" w:color="auto" w:fill="E3E6E8"/>
-        </w:rPr>
-        <w:t>temporal</w:t>
-      </w:r>
-      <w:r>
-        <w:rPr>
-          <w:rFonts w:ascii="Cascadia Mono" w:hAnsi="Cascadia Mono" w:cs="Cascadia Mono"/>
-          <w:color w:val="232629"/>
-          <w:sz w:val="20"/>
-          <w:szCs w:val="20"/>
-          <w:shd w:val="clear" w:color="auto" w:fill="E3E6E8"/>
-        </w:rPr>
-        <w:t>_cluster.csv</w:t>
-      </w:r>
-      <w:r>
-        <w:rPr>
-          <w:lang w:bidi="fa-IR"/>
-        </w:rPr>
-        <w:t xml:space="preserve">. This file has </w:t>
-      </w:r>
-      <w:r>
-        <w:rPr>
-          <w:lang w:bidi="fa-IR"/>
-        </w:rPr>
-        <w:t>three</w:t>
-      </w:r>
-      <w:r>
-        <w:rPr>
-          <w:lang w:bidi="fa-IR"/>
-        </w:rPr>
-        <w:t xml:space="preserve"> columns:</w:t>
-      </w:r>
-    </w:p>
-    <w:p>
-      <w:pPr>
-        <w:pStyle w:val="ListParagraph"/>
-        <w:numPr>
-          <w:ilvl w:val="0"/>
-          <w:numId w:val="6"/>
-        </w:numPr>
-        <w:jc w:val="lowKashida"/>
-        <w:rPr>
-          <w:lang w:bidi="fa-IR"/>
-        </w:rPr>
-      </w:pPr>
-      <w:r>
-        <w:rPr>
-          <w:lang w:bidi="fa-IR"/>
-        </w:rPr>
-        <w:t xml:space="preserve">Day of Year: </w:t>
-      </w:r>
-      <w:r>
-        <w:rPr>
-          <w:lang w:bidi="fa-IR"/>
-        </w:rPr>
-        <w:t>number corresponding to the day of the year (</w:t>
-      </w:r>
-      <w:r>
-        <w:rPr>
-          <w:lang w:bidi="fa-IR"/>
-        </w:rPr>
-        <w:t>e.g.,</w:t>
-      </w:r>
-      <w:r>
-        <w:rPr>
-          <w:lang w:bidi="fa-IR"/>
-        </w:rPr>
-        <w:t xml:space="preserve"> </w:t>
-      </w:r>
-      <w:r>
-        <w:rPr>
-          <w:lang w:bidi="fa-IR"/>
-        </w:rPr>
-        <w:t>0 corresponds to January 1)</w:t>
-      </w:r>
-    </w:p>
-    <w:p>
-      <w:pPr>
-        <w:pStyle w:val="ListParagraph"/>
-        <w:numPr>
-          <w:ilvl w:val="0"/>
-          <w:numId w:val="6"/>
-        </w:numPr>
-        <w:jc w:val="lowKashida"/>
-        <w:rPr>
-          <w:lang w:bidi="fa-IR"/>
-        </w:rPr>
-      </w:pPr>
-      <w:r>
-        <w:rPr>
-          <w:lang w:bidi="fa-IR"/>
-        </w:rPr>
-        <w:t>Date</w:t>
-      </w:r>
-    </w:p>
-    <w:p>
-      <w:pPr>
-        <w:pStyle w:val="ListParagraph"/>
-        <w:numPr>
-          <w:ilvl w:val="0"/>
-          <w:numId w:val="6"/>
-        </w:numPr>
-        <w:jc w:val="lowKashida"/>
-        <w:rPr>
-          <w:lang w:bidi="fa-IR"/>
-        </w:rPr>
-      </w:pPr>
-      <w:r>
-        <w:rPr>
-          <w:lang w:bidi="fa-IR"/>
-        </w:rPr>
-        <w:t xml:space="preserve">Weight: the </w:t>
-      </w:r>
-      <w:r>
-        <w:rPr>
-          <w:lang w:bidi="fa-IR"/>
-        </w:rPr>
-        <w:t>relative weight of the representative day</w:t>
-      </w:r>
-      <w:r>
-        <w:rPr>
-          <w:lang w:bidi="fa-IR"/>
-        </w:rPr>
-        <w:t xml:space="preserve"> in the temporally aggregated GTEP</w:t>
-      </w:r>
-      <w:r>
-        <w:rPr>
-          <w:lang w:bidi="fa-IR"/>
-        </w:rPr>
-        <w:t>. This is given by the number of members of the cluster</w:t>
-      </w:r>
-      <w:r>
-        <w:rPr>
-          <w:lang w:bidi="fa-IR"/>
-        </w:rPr>
-        <w:t xml:space="preserve"> as learned by the K-medoids algorithm.</w:t>
-      </w:r>
-    </w:p>
-    <w:p>
-      <w:pPr>
-        <w:jc w:val="lowKashida"/>
-        <w:rPr>
-          <w:lang w:bidi="fa-IR"/>
-        </w:rPr>
-      </w:pPr>
-    </w:p>
-    <w:p>
-      <w:pPr>
-        <w:pStyle w:val="Heading2"/>
-        <w:jc w:val="lowKashida"/>
-      </w:pPr>
-      <w:r>
-        <w:t xml:space="preserve">GTEP </w:t>
-      </w:r>
-    </w:p>
-    <w:p>
-      <w:pPr>
-        <w:jc w:val="lowKashida"/>
-        <w:rPr>
-          <w:lang w:bidi="fa-IR"/>
-        </w:rPr>
-      </w:pPr>
-      <w:r>
-        <w:rPr>
-          <w:lang w:bidi="fa-IR"/>
-        </w:rPr>
-        <w:t>Once the Autoencoder codes are run, the output is stored in ‘</w:t>
-      </w:r>
-      <w:proofErr w:type="spellStart"/>
-      <w:r>
-        <w:rPr>
-          <w:i/>
-          <w:iCs/>
-          <w:lang w:bidi="fa-IR"/>
-        </w:rPr>
-        <w:t>joint_CF_with_extreme_days</w:t>
-      </w:r>
-      <w:proofErr w:type="spellEnd"/>
-      <w:r>
-        <w:rPr>
-          <w:i/>
-          <w:iCs/>
-          <w:lang w:bidi="fa-IR"/>
-        </w:rPr>
-        <w:t>’</w:t>
-      </w:r>
-      <w:r>
-        <w:rPr>
-          <w:lang w:bidi="fa-IR"/>
-        </w:rPr>
-        <w:t xml:space="preserve"> </w:t>
-      </w:r>
-      <w:r>
-        <w:rPr>
-          <w:lang w:bidi="fa-IR"/>
-        </w:rPr>
-        <w:t xml:space="preserve">folder insider the ‘GTEP-Module’ folder. </w:t>
-      </w:r>
-      <w:r>
-        <w:rPr>
-          <w:lang w:bidi="fa-IR"/>
-        </w:rPr>
-        <w:t>The ‘GTEP-Module’ folder contains several folder</w:t>
-      </w:r>
-      <w:r>
-        <w:rPr>
-          <w:lang w:bidi="fa-IR"/>
-        </w:rPr>
-        <w:t>s</w:t>
-      </w:r>
-      <w:r>
-        <w:rPr>
-          <w:lang w:bidi="fa-IR"/>
-        </w:rPr>
-        <w:t>, Python scripts, and CSV file</w:t>
-      </w:r>
-      <w:r>
-        <w:rPr>
-          <w:lang w:bidi="fa-IR"/>
-        </w:rPr>
-        <w:t xml:space="preserve"> from which w</w:t>
-      </w:r>
-      <w:r>
-        <w:rPr>
-          <w:lang w:bidi="fa-IR"/>
-        </w:rPr>
-        <w:t xml:space="preserve">e only explain the files that are directly related to running the GTEP model. </w:t>
-      </w:r>
-      <w:r>
-        <w:rPr>
-          <w:lang w:bidi="fa-IR"/>
-        </w:rPr>
-        <w:t xml:space="preserve">The GTEP model runs from </w:t>
-      </w:r>
-      <w:r>
-        <w:rPr>
-          <w:rFonts w:ascii="Cascadia Mono" w:hAnsi="Cascadia Mono" w:cs="Cascadia Mono"/>
-          <w:color w:val="232629"/>
-          <w:sz w:val="20"/>
-          <w:szCs w:val="20"/>
-          <w:shd w:val="clear" w:color="auto" w:fill="E3E6E8"/>
-        </w:rPr>
-        <w:t>UB</w:t>
-      </w:r>
-      <w:r>
-        <w:rPr>
-          <w:rFonts w:ascii="Cascadia Mono" w:hAnsi="Cascadia Mono" w:cs="Cascadia Mono"/>
-          <w:color w:val="232629"/>
-          <w:sz w:val="20"/>
-          <w:szCs w:val="20"/>
-          <w:shd w:val="clear" w:color="auto" w:fill="E3E6E8"/>
-        </w:rPr>
-        <w:t>.py</w:t>
-      </w:r>
-      <w:r>
-        <w:rPr>
-          <w:lang w:bidi="fa-IR"/>
-        </w:rPr>
-        <w:t xml:space="preserve"> </w:t>
-      </w:r>
-      <w:r>
-        <w:rPr>
-          <w:lang w:bidi="fa-IR"/>
-        </w:rPr>
         <w:t xml:space="preserve">script. The code can both be run from the </w:t>
       </w:r>
       <w:r>
@@ -2123,21 +1872,7 @@
         <w:rPr>
           <w:lang w:bidi="fa-IR"/>
         </w:rPr>
-        <w:t xml:space="preserve"> The scrips require 5 key </w:t>
-      </w:r>
-      <w:proofErr w:type="gramStart"/>
-      <w:r>
-        <w:rPr>
-          <w:lang w:bidi="fa-IR"/>
-        </w:rPr>
-        <w:t>parameter</w:t>
-      </w:r>
-      <w:proofErr w:type="gramEnd"/>
-      <w:r>
-        <w:rPr>
-          <w:lang w:bidi="fa-IR"/>
-        </w:rPr>
-        <w:t xml:space="preserve"> as follows:</w:t>
+        <w:t xml:space="preserve"> The scrips require 5 key parameter as follows:</w:t>
       </w:r>
     </w:p>
     <w:p>
@@ -2206,21 +1941,7 @@
         <w:rPr>
           <w:lang w:bidi="fa-IR"/>
         </w:rPr>
-        <w:t xml:space="preserve">Solver Gap: the MIP gap for Gurobi to terminate. The parameters </w:t>
-      </w:r>
-      <w:proofErr w:type="gramStart"/>
-      <w:r>
-        <w:rPr>
-          <w:lang w:bidi="fa-IR"/>
-        </w:rPr>
-        <w:t>is</w:t>
-      </w:r>
-      <w:proofErr w:type="gramEnd"/>
-      <w:r>
-        <w:rPr>
-          <w:lang w:bidi="fa-IR"/>
-        </w:rPr>
-        <w:t xml:space="preserve"> any number between 0 and 1. Default value is 0.01.</w:t>
+        <w:t>Solver Gap: the MIP gap for Gurobi to terminate. The parameters is any number between 0 and 1. Default value is 0.01.</w:t>
       </w:r>
     </w:p>
     <w:p>
@@ -2258,21 +1979,7 @@
         <w:rPr>
           <w:lang w:bidi="fa-IR"/>
         </w:rPr>
-        <w:t xml:space="preserve">Solver Thread: the number of CPU core threads dedicated to the solver. The parameters </w:t>
-      </w:r>
-      <w:proofErr w:type="gramStart"/>
-      <w:r>
-        <w:rPr>
-          <w:lang w:bidi="fa-IR"/>
-        </w:rPr>
-        <w:t>takes</w:t>
-      </w:r>
-      <w:proofErr w:type="gramEnd"/>
-      <w:r>
-        <w:rPr>
-          <w:lang w:bidi="fa-IR"/>
-        </w:rPr>
-        <w:t xml:space="preserve"> integer numbers and can vary between 1 and the number of thread on the machine. Default is 4. </w:t>
+        <w:t xml:space="preserve">Solver Thread: the number of CPU core threads dedicated to the solver. The parameters takes integer numbers and can vary between 1 and the number of thread on the machine. Default is 4. </w:t>
       </w:r>
     </w:p>
     <w:p>
@@ -2547,21 +2254,7 @@
         <w:rPr>
           <w:lang w:bidi="fa-IR"/>
         </w:rPr>
-        <w:t xml:space="preserve">The </w:t>
-      </w:r>
-      <w:proofErr w:type="gramStart"/>
-      <w:r>
-        <w:rPr>
-          <w:lang w:bidi="fa-IR"/>
-        </w:rPr>
-        <w:t>results</w:t>
-      </w:r>
-      <w:proofErr w:type="gramEnd"/>
-      <w:r>
-        <w:rPr>
-          <w:lang w:bidi="fa-IR"/>
-        </w:rPr>
-        <w:t xml:space="preserve"> of each run is stored in</w:t>
+        <w:t>The results of each run is stored in</w:t>
       </w:r>
       <w:r>
         <w:rPr>
@@ -2656,16 +2349,8 @@
         <w:rPr>
           <w:lang w:bidi="fa-IR"/>
         </w:rPr>
-        <w:t xml:space="preserve">): total cost of the GTEP model including the total cost of power and NG </w:t>
-      </w:r>
-      <w:proofErr w:type="gramStart"/>
-      <w:r>
-        <w:rPr>
-          <w:lang w:bidi="fa-IR"/>
-        </w:rPr>
-        <w:t>systems</w:t>
-      </w:r>
-      <w:proofErr w:type="gramEnd"/>
+        <w:t>): total cost of the GTEP model including the total cost of power and NG systems</w:t>
+      </w:r>
     </w:p>
     <w:p>
       <w:pPr>
@@ -2718,23 +2403,13 @@
         </w:rPr>
         <w:t>Column P (</w:t>
       </w:r>
-      <w:proofErr w:type="spellStart"/>
       <w:r>
         <w:rPr>
           <w:i/>
           <w:iCs/>
           <w:lang w:bidi="fa-IR"/>
         </w:rPr>
-        <w:t>est</w:t>
-      </w:r>
-      <w:proofErr w:type="spellEnd"/>
-      <w:r>
-        <w:rPr>
-          <w:i/>
-          <w:iCs/>
-          <w:lang w:bidi="fa-IR"/>
-        </w:rPr>
-        <w:t>-cost</w:t>
+        <w:t>est-cost</w:t>
       </w:r>
       <w:r>
         <w:rPr>
@@ -2806,16 +2481,8 @@
         <w:rPr>
           <w:lang w:bidi="fa-IR"/>
         </w:rPr>
-        <w:t xml:space="preserve">): variable operating and maintenance cost for the power </w:t>
-      </w:r>
-      <w:proofErr w:type="gramStart"/>
-      <w:r>
-        <w:rPr>
-          <w:lang w:bidi="fa-IR"/>
-        </w:rPr>
-        <w:t>system</w:t>
-      </w:r>
-      <w:proofErr w:type="gramEnd"/>
+        <w:t>): variable operating and maintenance cost for the power system</w:t>
+      </w:r>
     </w:p>
     <w:p>
       <w:pPr>

</xml_diff>